<commit_message>
worked on the second part of the lab instructions.
</commit_message>
<xml_diff>
--- a/esm215_ex2_physcontrols_2020b.docx
+++ b/esm215_ex2_physcontrols_2020b.docx
@@ -1,6 +1,6 @@
 
 <file path=word/document.xml><?xml version="1.0" encoding="utf-8"?>
-<w:document xmlns:wpc="http://schemas.microsoft.com/office/word/2010/wordprocessingCanvas" xmlns:cx="http://schemas.microsoft.com/office/drawing/2014/chartex" xmlns:cx1="http://schemas.microsoft.com/office/drawing/2015/9/8/chartex" xmlns:cx2="http://schemas.microsoft.com/office/drawing/2015/10/21/chartex" xmlns:cx3="http://schemas.microsoft.com/office/drawing/2016/5/9/chartex" xmlns:cx4="http://schemas.microsoft.com/office/drawing/2016/5/10/chartex" xmlns:cx5="http://schemas.microsoft.com/office/drawing/2016/5/11/chartex" xmlns:cx6="http://schemas.microsoft.com/office/drawing/2016/5/12/chartex" xmlns:cx7="http://schemas.microsoft.com/office/drawing/2016/5/13/chartex" xmlns:cx8="http://schemas.microsoft.com/office/drawing/2016/5/14/chartex" xmlns:mc="http://schemas.openxmlformats.org/markup-compatibility/2006" xmlns:aink="http://schemas.microsoft.com/office/drawing/2016/ink" xmlns:am3d="http://schemas.microsoft.com/office/drawing/2017/model3d" xmlns:o="urn:schemas-microsoft-com:office:office" xmlns:r="http://schemas.openxmlformats.org/officeDocument/2006/relationships" xmlns:m="http://schemas.openxmlformats.org/officeDocument/2006/math" xmlns:v="urn:schemas-microsoft-com:vml" xmlns:wp14="http://schemas.microsoft.com/office/word/2010/wordprocessingDrawing" xmlns:wp="http://schemas.openxmlformats.org/drawingml/2006/wordprocessingDrawing" xmlns:w10="urn:schemas-microsoft-com:office:word" xmlns:w="http://schemas.openxmlformats.org/wordprocessingml/2006/main" xmlns:w14="http://schemas.microsoft.com/office/word/2010/wordml" xmlns:w15="http://schemas.microsoft.com/office/word/2012/wordml" xmlns:w16cid="http://schemas.microsoft.com/office/word/2016/wordml/cid" xmlns:w16se="http://schemas.microsoft.com/office/word/2015/wordml/symex" xmlns:wpg="http://schemas.microsoft.com/office/word/2010/wordprocessingGroup" xmlns:wpi="http://schemas.microsoft.com/office/word/2010/wordprocessingInk" xmlns:wne="http://schemas.microsoft.com/office/word/2006/wordml" xmlns:wps="http://schemas.microsoft.com/office/word/2010/wordprocessingShape" mc:Ignorable="w14 w15 w16se w16cid wp14">
+<w:document xmlns:wpc="http://schemas.microsoft.com/office/word/2010/wordprocessingCanvas" xmlns:cx="http://schemas.microsoft.com/office/drawing/2014/chartex" xmlns:mc="http://schemas.openxmlformats.org/markup-compatibility/2006" xmlns:o="urn:schemas-microsoft-com:office:office" xmlns:r="http://schemas.openxmlformats.org/officeDocument/2006/relationships" xmlns:m="http://schemas.openxmlformats.org/officeDocument/2006/math" xmlns:v="urn:schemas-microsoft-com:vml" xmlns:wp14="http://schemas.microsoft.com/office/word/2010/wordprocessingDrawing" xmlns:wp="http://schemas.openxmlformats.org/drawingml/2006/wordprocessingDrawing" xmlns:w10="urn:schemas-microsoft-com:office:word" xmlns:w="http://schemas.openxmlformats.org/wordprocessingml/2006/main" xmlns:w14="http://schemas.microsoft.com/office/word/2010/wordml" xmlns:w15="http://schemas.microsoft.com/office/word/2012/wordml" xmlns:w16se="http://schemas.microsoft.com/office/word/2015/wordml/symex" xmlns:wpg="http://schemas.microsoft.com/office/word/2010/wordprocessingGroup" xmlns:wpi="http://schemas.microsoft.com/office/word/2010/wordprocessingInk" xmlns:wne="http://schemas.microsoft.com/office/word/2006/wordml" xmlns:wps="http://schemas.microsoft.com/office/word/2010/wordprocessingShape" mc:Ignorable="w14 w15 w16se wp14">
   <w:body>
     <w:p>
       <w:pPr>
@@ -24,7 +24,23 @@
           <w:rFonts w:eastAsia="Times New Roman" w:cs="Times New Roman"/>
           <w:lang w:val="fr-FR"/>
         </w:rPr>
-        <w:t xml:space="preserve"> 2: Physical </w:t>
+        <w:t xml:space="preserve"> </w:t>
+      </w:r>
+      <w:proofErr w:type="gramStart"/>
+      <w:r>
+        <w:rPr>
+          <w:rFonts w:eastAsia="Times New Roman" w:cs="Times New Roman"/>
+          <w:lang w:val="fr-FR"/>
+        </w:rPr>
+        <w:t>2:</w:t>
+      </w:r>
+      <w:proofErr w:type="gramEnd"/>
+      <w:r>
+        <w:rPr>
+          <w:rFonts w:eastAsia="Times New Roman" w:cs="Times New Roman"/>
+          <w:lang w:val="fr-FR"/>
+        </w:rPr>
+        <w:t xml:space="preserve"> Physical </w:t>
       </w:r>
       <w:proofErr w:type="spellStart"/>
       <w:r>
@@ -1548,8 +1564,13 @@
       <w:r>
         <w:t xml:space="preserve">using the function </w:t>
       </w:r>
-      <w:r>
-        <w:t xml:space="preserve">read.csv(). </w:t>
+      <w:proofErr w:type="gramStart"/>
+      <w:r>
+        <w:t>read.csv(</w:t>
+      </w:r>
+      <w:proofErr w:type="gramEnd"/>
+      <w:r>
+        <w:t xml:space="preserve">). </w:t>
       </w:r>
       <w:r>
         <w:t xml:space="preserve">Load the package </w:t>
@@ -1572,16 +1593,16 @@
       <w:r>
         <w:t xml:space="preserve">the function </w:t>
       </w:r>
-      <w:r>
-        <w:t>t</w:t>
-      </w:r>
-      <w:bookmarkStart w:id="0" w:name="_GoBack"/>
-      <w:bookmarkEnd w:id="0"/>
-      <w:r>
-        <w:t>able</w:t>
-      </w:r>
-      <w:r>
-        <w:t xml:space="preserve">() to </w:t>
+      <w:proofErr w:type="gramStart"/>
+      <w:r>
+        <w:t>table</w:t>
+      </w:r>
+      <w:r>
+        <w:t>(</w:t>
+      </w:r>
+      <w:proofErr w:type="gramEnd"/>
+      <w:r>
+        <w:t xml:space="preserve">) to </w:t>
       </w:r>
       <w:r>
         <w:t>cross</w:t>
@@ -1596,10 +1617,12 @@
         <w:t xml:space="preserve">Use </w:t>
       </w:r>
       <w:proofErr w:type="spellStart"/>
+      <w:proofErr w:type="gramStart"/>
       <w:r>
         <w:t>mi.empirical</w:t>
       </w:r>
       <w:proofErr w:type="spellEnd"/>
+      <w:proofErr w:type="gramEnd"/>
       <w:r>
         <w:t>() to calculate pairwise mutual information of vegetation with geology, winter radiation and flow accumulation.</w:t>
       </w:r>
@@ -2061,6 +2084,7 @@
         <w:t>H(</w:t>
       </w:r>
       <w:proofErr w:type="spellStart"/>
+      <w:proofErr w:type="gramStart"/>
       <w:r>
         <w:rPr>
           <w:i/>
@@ -2068,6 +2092,7 @@
         <w:t>x,y</w:t>
       </w:r>
       <w:proofErr w:type="spellEnd"/>
+      <w:proofErr w:type="gramEnd"/>
       <w:r>
         <w:rPr>
           <w:i/>
@@ -2099,7 +2124,15 @@
         <w:t xml:space="preserve">" </w:t>
       </w:r>
       <w:r>
-        <w:t>between two mapped categorical variable is the difference between the maximum and the observed joint entropy.</w:t>
+        <w:t xml:space="preserve">between two mapped categorical </w:t>
+      </w:r>
+      <w:proofErr w:type="gramStart"/>
+      <w:r>
+        <w:t>variable</w:t>
+      </w:r>
+      <w:proofErr w:type="gramEnd"/>
+      <w:r>
+        <w:t xml:space="preserve"> is the difference between the maximum and the observed joint entropy.</w:t>
       </w:r>
     </w:p>
     <w:p>
@@ -2389,6 +2422,722 @@
         <mc:AlternateContent>
           <mc:Choice Requires="wps">
             <w:drawing>
+              <wp:anchor distT="0" distB="0" distL="114300" distR="114300" simplePos="0" relativeHeight="251731968" behindDoc="0" locked="0" layoutInCell="1" allowOverlap="1" wp14:anchorId="1B0385C2" wp14:editId="3416A8A3">
+                <wp:simplePos x="0" y="0"/>
+                <wp:positionH relativeFrom="column">
+                  <wp:posOffset>4787872</wp:posOffset>
+                </wp:positionH>
+                <wp:positionV relativeFrom="paragraph">
+                  <wp:posOffset>2133844</wp:posOffset>
+                </wp:positionV>
+                <wp:extent cx="442127" cy="75398"/>
+                <wp:effectExtent l="57150" t="19050" r="53340" b="77470"/>
+                <wp:wrapNone/>
+                <wp:docPr id="35" name="Rectangle 35"/>
+                <wp:cNvGraphicFramePr/>
+                <a:graphic xmlns:a="http://schemas.openxmlformats.org/drawingml/2006/main">
+                  <a:graphicData uri="http://schemas.microsoft.com/office/word/2010/wordprocessingShape">
+                    <wps:wsp>
+                      <wps:cNvSpPr/>
+                      <wps:spPr>
+                        <a:xfrm>
+                          <a:off x="0" y="0"/>
+                          <a:ext cx="442127" cy="75398"/>
+                        </a:xfrm>
+                        <a:prstGeom prst="rect">
+                          <a:avLst/>
+                        </a:prstGeom>
+                        <a:solidFill>
+                          <a:schemeClr val="bg1"/>
+                        </a:solidFill>
+                        <a:ln>
+                          <a:noFill/>
+                        </a:ln>
+                      </wps:spPr>
+                      <wps:style>
+                        <a:lnRef idx="1">
+                          <a:schemeClr val="accent1"/>
+                        </a:lnRef>
+                        <a:fillRef idx="3">
+                          <a:schemeClr val="accent1"/>
+                        </a:fillRef>
+                        <a:effectRef idx="2">
+                          <a:schemeClr val="accent1"/>
+                        </a:effectRef>
+                        <a:fontRef idx="minor">
+                          <a:schemeClr val="lt1"/>
+                        </a:fontRef>
+                      </wps:style>
+                      <wps:bodyPr rot="0" spcFirstLastPara="0" vertOverflow="overflow" horzOverflow="overflow" vert="horz" wrap="square" lIns="91440" tIns="45720" rIns="91440" bIns="45720" numCol="1" spcCol="0" rtlCol="0" fromWordArt="0" anchor="ctr" anchorCtr="0" forceAA="0" compatLnSpc="1">
+                        <a:prstTxWarp prst="textNoShape">
+                          <a:avLst/>
+                        </a:prstTxWarp>
+                        <a:noAutofit/>
+                      </wps:bodyPr>
+                    </wps:wsp>
+                  </a:graphicData>
+                </a:graphic>
+                <wp14:sizeRelH relativeFrom="margin">
+                  <wp14:pctWidth>0</wp14:pctWidth>
+                </wp14:sizeRelH>
+                <wp14:sizeRelV relativeFrom="margin">
+                  <wp14:pctHeight>0</wp14:pctHeight>
+                </wp14:sizeRelV>
+              </wp:anchor>
+            </w:drawing>
+          </mc:Choice>
+          <mc:Fallback>
+            <w:pict>
+              <v:rect w14:anchorId="0DAEB508" id="Rectangle 35" o:spid="_x0000_s1026" style="position:absolute;margin-left:377pt;margin-top:168pt;width:34.8pt;height:5.95pt;z-index:251731968;visibility:visible;mso-wrap-style:square;mso-width-percent:0;mso-height-percent:0;mso-wrap-distance-left:9pt;mso-wrap-distance-top:0;mso-wrap-distance-right:9pt;mso-wrap-distance-bottom:0;mso-position-horizontal:absolute;mso-position-horizontal-relative:text;mso-position-vertical:absolute;mso-position-vertical-relative:text;mso-width-percent:0;mso-height-percent:0;mso-width-relative:margin;mso-height-relative:margin;v-text-anchor:middle" o:gfxdata="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" fillcolor="white [3212]" stroked="f">
+                <v:shadow on="t" color="black" opacity="22937f" origin=",.5" offset="0,.63889mm"/>
+              </v:rect>
+            </w:pict>
+          </mc:Fallback>
+        </mc:AlternateContent>
+      </w:r>
+      <w:r>
+        <w:rPr>
+          <w:noProof/>
+        </w:rPr>
+        <mc:AlternateContent>
+          <mc:Choice Requires="wps">
+            <w:drawing>
+              <wp:anchor distT="0" distB="0" distL="114300" distR="114300" simplePos="0" relativeHeight="251729920" behindDoc="0" locked="0" layoutInCell="1" allowOverlap="1" wp14:anchorId="00EDD15C" wp14:editId="37F49358">
+                <wp:simplePos x="0" y="0"/>
+                <wp:positionH relativeFrom="column">
+                  <wp:posOffset>3714505</wp:posOffset>
+                </wp:positionH>
+                <wp:positionV relativeFrom="paragraph">
+                  <wp:posOffset>2132811</wp:posOffset>
+                </wp:positionV>
+                <wp:extent cx="442127" cy="75398"/>
+                <wp:effectExtent l="57150" t="19050" r="53340" b="77470"/>
+                <wp:wrapNone/>
+                <wp:docPr id="27" name="Rectangle 27"/>
+                <wp:cNvGraphicFramePr/>
+                <a:graphic xmlns:a="http://schemas.openxmlformats.org/drawingml/2006/main">
+                  <a:graphicData uri="http://schemas.microsoft.com/office/word/2010/wordprocessingShape">
+                    <wps:wsp>
+                      <wps:cNvSpPr/>
+                      <wps:spPr>
+                        <a:xfrm>
+                          <a:off x="0" y="0"/>
+                          <a:ext cx="442127" cy="75398"/>
+                        </a:xfrm>
+                        <a:prstGeom prst="rect">
+                          <a:avLst/>
+                        </a:prstGeom>
+                        <a:solidFill>
+                          <a:schemeClr val="bg1"/>
+                        </a:solidFill>
+                        <a:ln>
+                          <a:noFill/>
+                        </a:ln>
+                      </wps:spPr>
+                      <wps:style>
+                        <a:lnRef idx="1">
+                          <a:schemeClr val="accent1"/>
+                        </a:lnRef>
+                        <a:fillRef idx="3">
+                          <a:schemeClr val="accent1"/>
+                        </a:fillRef>
+                        <a:effectRef idx="2">
+                          <a:schemeClr val="accent1"/>
+                        </a:effectRef>
+                        <a:fontRef idx="minor">
+                          <a:schemeClr val="lt1"/>
+                        </a:fontRef>
+                      </wps:style>
+                      <wps:bodyPr rot="0" spcFirstLastPara="0" vertOverflow="overflow" horzOverflow="overflow" vert="horz" wrap="square" lIns="91440" tIns="45720" rIns="91440" bIns="45720" numCol="1" spcCol="0" rtlCol="0" fromWordArt="0" anchor="ctr" anchorCtr="0" forceAA="0" compatLnSpc="1">
+                        <a:prstTxWarp prst="textNoShape">
+                          <a:avLst/>
+                        </a:prstTxWarp>
+                        <a:noAutofit/>
+                      </wps:bodyPr>
+                    </wps:wsp>
+                  </a:graphicData>
+                </a:graphic>
+                <wp14:sizeRelH relativeFrom="margin">
+                  <wp14:pctWidth>0</wp14:pctWidth>
+                </wp14:sizeRelH>
+                <wp14:sizeRelV relativeFrom="margin">
+                  <wp14:pctHeight>0</wp14:pctHeight>
+                </wp14:sizeRelV>
+              </wp:anchor>
+            </w:drawing>
+          </mc:Choice>
+          <mc:Fallback>
+            <w:pict>
+              <v:rect w14:anchorId="4861018B" id="Rectangle 27" o:spid="_x0000_s1026" style="position:absolute;margin-left:292.5pt;margin-top:167.95pt;width:34.8pt;height:5.95pt;z-index:251729920;visibility:visible;mso-wrap-style:square;mso-width-percent:0;mso-height-percent:0;mso-wrap-distance-left:9pt;mso-wrap-distance-top:0;mso-wrap-distance-right:9pt;mso-wrap-distance-bottom:0;mso-position-horizontal:absolute;mso-position-horizontal-relative:text;mso-position-vertical:absolute;mso-position-vertical-relative:text;mso-width-percent:0;mso-height-percent:0;mso-width-relative:margin;mso-height-relative:margin;v-text-anchor:middle" o:gfxdata="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" fillcolor="white [3212]" stroked="f">
+                <v:shadow on="t" color="black" opacity="22937f" origin=",.5" offset="0,.63889mm"/>
+              </v:rect>
+            </w:pict>
+          </mc:Fallback>
+        </mc:AlternateContent>
+      </w:r>
+      <w:r>
+        <w:rPr>
+          <w:noProof/>
+        </w:rPr>
+        <mc:AlternateContent>
+          <mc:Choice Requires="wps">
+            <w:drawing>
+              <wp:anchor distT="0" distB="0" distL="114300" distR="114300" simplePos="0" relativeHeight="251727872" behindDoc="0" locked="0" layoutInCell="1" allowOverlap="1" wp14:anchorId="794FE16C" wp14:editId="61F81999">
+                <wp:simplePos x="0" y="0"/>
+                <wp:positionH relativeFrom="column">
+                  <wp:posOffset>3157695</wp:posOffset>
+                </wp:positionH>
+                <wp:positionV relativeFrom="paragraph">
+                  <wp:posOffset>2128785</wp:posOffset>
+                </wp:positionV>
+                <wp:extent cx="457200" cy="70206"/>
+                <wp:effectExtent l="57150" t="19050" r="57150" b="82550"/>
+                <wp:wrapNone/>
+                <wp:docPr id="23" name="Rectangle 23"/>
+                <wp:cNvGraphicFramePr/>
+                <a:graphic xmlns:a="http://schemas.openxmlformats.org/drawingml/2006/main">
+                  <a:graphicData uri="http://schemas.microsoft.com/office/word/2010/wordprocessingShape">
+                    <wps:wsp>
+                      <wps:cNvSpPr/>
+                      <wps:spPr>
+                        <a:xfrm>
+                          <a:off x="0" y="0"/>
+                          <a:ext cx="457200" cy="70206"/>
+                        </a:xfrm>
+                        <a:prstGeom prst="rect">
+                          <a:avLst/>
+                        </a:prstGeom>
+                        <a:solidFill>
+                          <a:schemeClr val="bg1"/>
+                        </a:solidFill>
+                        <a:ln>
+                          <a:noFill/>
+                        </a:ln>
+                      </wps:spPr>
+                      <wps:style>
+                        <a:lnRef idx="1">
+                          <a:schemeClr val="accent1"/>
+                        </a:lnRef>
+                        <a:fillRef idx="3">
+                          <a:schemeClr val="accent1"/>
+                        </a:fillRef>
+                        <a:effectRef idx="2">
+                          <a:schemeClr val="accent1"/>
+                        </a:effectRef>
+                        <a:fontRef idx="minor">
+                          <a:schemeClr val="lt1"/>
+                        </a:fontRef>
+                      </wps:style>
+                      <wps:bodyPr rot="0" spcFirstLastPara="0" vertOverflow="overflow" horzOverflow="overflow" vert="horz" wrap="square" lIns="91440" tIns="45720" rIns="91440" bIns="45720" numCol="1" spcCol="0" rtlCol="0" fromWordArt="0" anchor="ctr" anchorCtr="0" forceAA="0" compatLnSpc="1">
+                        <a:prstTxWarp prst="textNoShape">
+                          <a:avLst/>
+                        </a:prstTxWarp>
+                        <a:noAutofit/>
+                      </wps:bodyPr>
+                    </wps:wsp>
+                  </a:graphicData>
+                </a:graphic>
+                <wp14:sizeRelH relativeFrom="margin">
+                  <wp14:pctWidth>0</wp14:pctWidth>
+                </wp14:sizeRelH>
+                <wp14:sizeRelV relativeFrom="margin">
+                  <wp14:pctHeight>0</wp14:pctHeight>
+                </wp14:sizeRelV>
+              </wp:anchor>
+            </w:drawing>
+          </mc:Choice>
+          <mc:Fallback>
+            <w:pict>
+              <v:rect w14:anchorId="321CB361" id="Rectangle 23" o:spid="_x0000_s1026" style="position:absolute;margin-left:248.65pt;margin-top:167.6pt;width:36pt;height:5.55pt;z-index:251727872;visibility:visible;mso-wrap-style:square;mso-width-percent:0;mso-height-percent:0;mso-wrap-distance-left:9pt;mso-wrap-distance-top:0;mso-wrap-distance-right:9pt;mso-wrap-distance-bottom:0;mso-position-horizontal:absolute;mso-position-horizontal-relative:text;mso-position-vertical:absolute;mso-position-vertical-relative:text;mso-width-percent:0;mso-height-percent:0;mso-width-relative:margin;mso-height-relative:margin;v-text-anchor:middle" o:gfxdata="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" fillcolor="white [3212]" stroked="f">
+                <v:shadow on="t" color="black" opacity="22937f" origin=",.5" offset="0,.63889mm"/>
+              </v:rect>
+            </w:pict>
+          </mc:Fallback>
+        </mc:AlternateContent>
+      </w:r>
+      <w:r>
+        <w:rPr>
+          <w:noProof/>
+        </w:rPr>
+        <mc:AlternateContent>
+          <mc:Choice Requires="wps">
+            <w:drawing>
+              <wp:anchor distT="0" distB="0" distL="114300" distR="114300" simplePos="0" relativeHeight="251725824" behindDoc="0" locked="0" layoutInCell="1" allowOverlap="1" wp14:anchorId="5D3DB546" wp14:editId="1F7A27B5">
+                <wp:simplePos x="0" y="0"/>
+                <wp:positionH relativeFrom="column">
+                  <wp:posOffset>2601260</wp:posOffset>
+                </wp:positionH>
+                <wp:positionV relativeFrom="paragraph">
+                  <wp:posOffset>2130550</wp:posOffset>
+                </wp:positionV>
+                <wp:extent cx="442127" cy="75398"/>
+                <wp:effectExtent l="57150" t="19050" r="53340" b="77470"/>
+                <wp:wrapNone/>
+                <wp:docPr id="15" name="Rectangle 15"/>
+                <wp:cNvGraphicFramePr/>
+                <a:graphic xmlns:a="http://schemas.openxmlformats.org/drawingml/2006/main">
+                  <a:graphicData uri="http://schemas.microsoft.com/office/word/2010/wordprocessingShape">
+                    <wps:wsp>
+                      <wps:cNvSpPr/>
+                      <wps:spPr>
+                        <a:xfrm>
+                          <a:off x="0" y="0"/>
+                          <a:ext cx="442127" cy="75398"/>
+                        </a:xfrm>
+                        <a:prstGeom prst="rect">
+                          <a:avLst/>
+                        </a:prstGeom>
+                        <a:solidFill>
+                          <a:schemeClr val="bg1"/>
+                        </a:solidFill>
+                        <a:ln>
+                          <a:noFill/>
+                        </a:ln>
+                      </wps:spPr>
+                      <wps:style>
+                        <a:lnRef idx="1">
+                          <a:schemeClr val="accent1"/>
+                        </a:lnRef>
+                        <a:fillRef idx="3">
+                          <a:schemeClr val="accent1"/>
+                        </a:fillRef>
+                        <a:effectRef idx="2">
+                          <a:schemeClr val="accent1"/>
+                        </a:effectRef>
+                        <a:fontRef idx="minor">
+                          <a:schemeClr val="lt1"/>
+                        </a:fontRef>
+                      </wps:style>
+                      <wps:bodyPr rot="0" spcFirstLastPara="0" vertOverflow="overflow" horzOverflow="overflow" vert="horz" wrap="square" lIns="91440" tIns="45720" rIns="91440" bIns="45720" numCol="1" spcCol="0" rtlCol="0" fromWordArt="0" anchor="ctr" anchorCtr="0" forceAA="0" compatLnSpc="1">
+                        <a:prstTxWarp prst="textNoShape">
+                          <a:avLst/>
+                        </a:prstTxWarp>
+                        <a:noAutofit/>
+                      </wps:bodyPr>
+                    </wps:wsp>
+                  </a:graphicData>
+                </a:graphic>
+                <wp14:sizeRelH relativeFrom="margin">
+                  <wp14:pctWidth>0</wp14:pctWidth>
+                </wp14:sizeRelH>
+                <wp14:sizeRelV relativeFrom="margin">
+                  <wp14:pctHeight>0</wp14:pctHeight>
+                </wp14:sizeRelV>
+              </wp:anchor>
+            </w:drawing>
+          </mc:Choice>
+          <mc:Fallback>
+            <w:pict>
+              <v:rect w14:anchorId="20D7D514" id="Rectangle 15" o:spid="_x0000_s1026" style="position:absolute;margin-left:204.8pt;margin-top:167.75pt;width:34.8pt;height:5.95pt;z-index:251725824;visibility:visible;mso-wrap-style:square;mso-width-percent:0;mso-height-percent:0;mso-wrap-distance-left:9pt;mso-wrap-distance-top:0;mso-wrap-distance-right:9pt;mso-wrap-distance-bottom:0;mso-position-horizontal:absolute;mso-position-horizontal-relative:text;mso-position-vertical:absolute;mso-position-vertical-relative:text;mso-width-percent:0;mso-height-percent:0;mso-width-relative:margin;mso-height-relative:margin;v-text-anchor:middle" o:gfxdata="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" fillcolor="white [3212]" stroked="f">
+                <v:shadow on="t" color="black" opacity="22937f" origin=",.5" offset="0,.63889mm"/>
+              </v:rect>
+            </w:pict>
+          </mc:Fallback>
+        </mc:AlternateContent>
+      </w:r>
+      <w:r>
+        <w:rPr>
+          <w:noProof/>
+        </w:rPr>
+        <mc:AlternateContent>
+          <mc:Choice Requires="wps">
+            <w:drawing>
+              <wp:anchor distT="0" distB="0" distL="114300" distR="114300" simplePos="0" relativeHeight="251674624" behindDoc="0" locked="0" layoutInCell="1" allowOverlap="1" wp14:anchorId="6C3EFDFB" wp14:editId="16C363BC">
+                <wp:simplePos x="0" y="0"/>
+                <wp:positionH relativeFrom="column">
+                  <wp:posOffset>1504741</wp:posOffset>
+                </wp:positionH>
+                <wp:positionV relativeFrom="paragraph">
+                  <wp:posOffset>2133809</wp:posOffset>
+                </wp:positionV>
+                <wp:extent cx="442127" cy="75398"/>
+                <wp:effectExtent l="57150" t="19050" r="53340" b="77470"/>
+                <wp:wrapNone/>
+                <wp:docPr id="11" name="Rectangle 11"/>
+                <wp:cNvGraphicFramePr/>
+                <a:graphic xmlns:a="http://schemas.openxmlformats.org/drawingml/2006/main">
+                  <a:graphicData uri="http://schemas.microsoft.com/office/word/2010/wordprocessingShape">
+                    <wps:wsp>
+                      <wps:cNvSpPr/>
+                      <wps:spPr>
+                        <a:xfrm>
+                          <a:off x="0" y="0"/>
+                          <a:ext cx="442127" cy="75398"/>
+                        </a:xfrm>
+                        <a:prstGeom prst="rect">
+                          <a:avLst/>
+                        </a:prstGeom>
+                        <a:solidFill>
+                          <a:schemeClr val="bg1"/>
+                        </a:solidFill>
+                        <a:ln>
+                          <a:noFill/>
+                        </a:ln>
+                      </wps:spPr>
+                      <wps:style>
+                        <a:lnRef idx="1">
+                          <a:schemeClr val="accent1"/>
+                        </a:lnRef>
+                        <a:fillRef idx="3">
+                          <a:schemeClr val="accent1"/>
+                        </a:fillRef>
+                        <a:effectRef idx="2">
+                          <a:schemeClr val="accent1"/>
+                        </a:effectRef>
+                        <a:fontRef idx="minor">
+                          <a:schemeClr val="lt1"/>
+                        </a:fontRef>
+                      </wps:style>
+                      <wps:bodyPr rot="0" spcFirstLastPara="0" vertOverflow="overflow" horzOverflow="overflow" vert="horz" wrap="square" lIns="91440" tIns="45720" rIns="91440" bIns="45720" numCol="1" spcCol="0" rtlCol="0" fromWordArt="0" anchor="ctr" anchorCtr="0" forceAA="0" compatLnSpc="1">
+                        <a:prstTxWarp prst="textNoShape">
+                          <a:avLst/>
+                        </a:prstTxWarp>
+                        <a:noAutofit/>
+                      </wps:bodyPr>
+                    </wps:wsp>
+                  </a:graphicData>
+                </a:graphic>
+                <wp14:sizeRelH relativeFrom="margin">
+                  <wp14:pctWidth>0</wp14:pctWidth>
+                </wp14:sizeRelH>
+                <wp14:sizeRelV relativeFrom="margin">
+                  <wp14:pctHeight>0</wp14:pctHeight>
+                </wp14:sizeRelV>
+              </wp:anchor>
+            </w:drawing>
+          </mc:Choice>
+          <mc:Fallback>
+            <w:pict>
+              <v:rect w14:anchorId="71344489" id="Rectangle 11" o:spid="_x0000_s1026" style="position:absolute;margin-left:118.5pt;margin-top:168pt;width:34.8pt;height:5.95pt;z-index:251674624;visibility:visible;mso-wrap-style:square;mso-width-percent:0;mso-height-percent:0;mso-wrap-distance-left:9pt;mso-wrap-distance-top:0;mso-wrap-distance-right:9pt;mso-wrap-distance-bottom:0;mso-position-horizontal:absolute;mso-position-horizontal-relative:text;mso-position-vertical:absolute;mso-position-vertical-relative:text;mso-width-percent:0;mso-height-percent:0;mso-width-relative:margin;mso-height-relative:margin;v-text-anchor:middle" o:gfxdata="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" fillcolor="white [3212]" stroked="f">
+                <v:shadow on="t" color="black" opacity="22937f" origin=",.5" offset="0,.63889mm"/>
+              </v:rect>
+            </w:pict>
+          </mc:Fallback>
+        </mc:AlternateContent>
+      </w:r>
+      <w:r>
+        <w:rPr>
+          <w:noProof/>
+        </w:rPr>
+        <mc:AlternateContent>
+          <mc:Choice Requires="wps">
+            <w:drawing>
+              <wp:anchor distT="0" distB="0" distL="114300" distR="114300" simplePos="0" relativeHeight="251721728" behindDoc="0" locked="0" layoutInCell="1" allowOverlap="1" wp14:anchorId="4CE71DFF" wp14:editId="5DECE005">
+                <wp:simplePos x="0" y="0"/>
+                <wp:positionH relativeFrom="column">
+                  <wp:posOffset>3159404</wp:posOffset>
+                </wp:positionH>
+                <wp:positionV relativeFrom="paragraph">
+                  <wp:posOffset>2236637</wp:posOffset>
+                </wp:positionV>
+                <wp:extent cx="484496" cy="531646"/>
+                <wp:effectExtent l="57150" t="19050" r="68580" b="97155"/>
+                <wp:wrapNone/>
+                <wp:docPr id="12" name="Rectangle 12"/>
+                <wp:cNvGraphicFramePr/>
+                <a:graphic xmlns:a="http://schemas.openxmlformats.org/drawingml/2006/main">
+                  <a:graphicData uri="http://schemas.microsoft.com/office/word/2010/wordprocessingShape">
+                    <wps:wsp>
+                      <wps:cNvSpPr/>
+                      <wps:spPr>
+                        <a:xfrm>
+                          <a:off x="0" y="0"/>
+                          <a:ext cx="484496" cy="531646"/>
+                        </a:xfrm>
+                        <a:prstGeom prst="rect">
+                          <a:avLst/>
+                        </a:prstGeom>
+                        <a:solidFill>
+                          <a:schemeClr val="bg1"/>
+                        </a:solidFill>
+                        <a:ln>
+                          <a:solidFill>
+                            <a:schemeClr val="bg1"/>
+                          </a:solidFill>
+                        </a:ln>
+                      </wps:spPr>
+                      <wps:style>
+                        <a:lnRef idx="1">
+                          <a:schemeClr val="accent1"/>
+                        </a:lnRef>
+                        <a:fillRef idx="3">
+                          <a:schemeClr val="accent1"/>
+                        </a:fillRef>
+                        <a:effectRef idx="2">
+                          <a:schemeClr val="accent1"/>
+                        </a:effectRef>
+                        <a:fontRef idx="minor">
+                          <a:schemeClr val="lt1"/>
+                        </a:fontRef>
+                      </wps:style>
+                      <wps:bodyPr rot="0" spcFirstLastPara="0" vertOverflow="overflow" horzOverflow="overflow" vert="horz" wrap="square" lIns="91440" tIns="45720" rIns="91440" bIns="45720" numCol="1" spcCol="0" rtlCol="0" fromWordArt="0" anchor="ctr" anchorCtr="0" forceAA="0" compatLnSpc="1">
+                        <a:prstTxWarp prst="textNoShape">
+                          <a:avLst/>
+                        </a:prstTxWarp>
+                        <a:noAutofit/>
+                      </wps:bodyPr>
+                    </wps:wsp>
+                  </a:graphicData>
+                </a:graphic>
+                <wp14:sizeRelV relativeFrom="margin">
+                  <wp14:pctHeight>0</wp14:pctHeight>
+                </wp14:sizeRelV>
+              </wp:anchor>
+            </w:drawing>
+          </mc:Choice>
+          <mc:Fallback>
+            <w:pict>
+              <v:rect w14:anchorId="08B8A3A5" id="Rectangle 12" o:spid="_x0000_s1026" style="position:absolute;margin-left:248.75pt;margin-top:176.1pt;width:38.15pt;height:41.85pt;z-index:251721728;visibility:visible;mso-wrap-style:square;mso-height-percent:0;mso-wrap-distance-left:9pt;mso-wrap-distance-top:0;mso-wrap-distance-right:9pt;mso-wrap-distance-bottom:0;mso-position-horizontal:absolute;mso-position-horizontal-relative:text;mso-position-vertical:absolute;mso-position-vertical-relative:text;mso-height-percent:0;mso-height-relative:margin;v-text-anchor:middle" o:gfxdata="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" fillcolor="white [3212]" strokecolor="white [3212]">
+                <v:shadow on="t" color="black" opacity="22937f" origin=",.5" offset="0,.63889mm"/>
+              </v:rect>
+            </w:pict>
+          </mc:Fallback>
+        </mc:AlternateContent>
+      </w:r>
+      <w:r>
+        <w:rPr>
+          <w:noProof/>
+        </w:rPr>
+        <mc:AlternateContent>
+          <mc:Choice Requires="wps">
+            <w:drawing>
+              <wp:anchor distT="0" distB="0" distL="114300" distR="114300" simplePos="0" relativeHeight="251723776" behindDoc="0" locked="0" layoutInCell="1" allowOverlap="1" wp14:anchorId="33480881" wp14:editId="6C5F05C3">
+                <wp:simplePos x="0" y="0"/>
+                <wp:positionH relativeFrom="column">
+                  <wp:posOffset>4236776</wp:posOffset>
+                </wp:positionH>
+                <wp:positionV relativeFrom="paragraph">
+                  <wp:posOffset>2236002</wp:posOffset>
+                </wp:positionV>
+                <wp:extent cx="484496" cy="531646"/>
+                <wp:effectExtent l="57150" t="19050" r="68580" b="97155"/>
+                <wp:wrapNone/>
+                <wp:docPr id="14" name="Rectangle 14"/>
+                <wp:cNvGraphicFramePr/>
+                <a:graphic xmlns:a="http://schemas.openxmlformats.org/drawingml/2006/main">
+                  <a:graphicData uri="http://schemas.microsoft.com/office/word/2010/wordprocessingShape">
+                    <wps:wsp>
+                      <wps:cNvSpPr/>
+                      <wps:spPr>
+                        <a:xfrm>
+                          <a:off x="0" y="0"/>
+                          <a:ext cx="484496" cy="531646"/>
+                        </a:xfrm>
+                        <a:prstGeom prst="rect">
+                          <a:avLst/>
+                        </a:prstGeom>
+                        <a:solidFill>
+                          <a:schemeClr val="bg1"/>
+                        </a:solidFill>
+                        <a:ln>
+                          <a:solidFill>
+                            <a:schemeClr val="bg1"/>
+                          </a:solidFill>
+                        </a:ln>
+                      </wps:spPr>
+                      <wps:style>
+                        <a:lnRef idx="1">
+                          <a:schemeClr val="accent1"/>
+                        </a:lnRef>
+                        <a:fillRef idx="3">
+                          <a:schemeClr val="accent1"/>
+                        </a:fillRef>
+                        <a:effectRef idx="2">
+                          <a:schemeClr val="accent1"/>
+                        </a:effectRef>
+                        <a:fontRef idx="minor">
+                          <a:schemeClr val="lt1"/>
+                        </a:fontRef>
+                      </wps:style>
+                      <wps:bodyPr rot="0" spcFirstLastPara="0" vertOverflow="overflow" horzOverflow="overflow" vert="horz" wrap="square" lIns="91440" tIns="45720" rIns="91440" bIns="45720" numCol="1" spcCol="0" rtlCol="0" fromWordArt="0" anchor="ctr" anchorCtr="0" forceAA="0" compatLnSpc="1">
+                        <a:prstTxWarp prst="textNoShape">
+                          <a:avLst/>
+                        </a:prstTxWarp>
+                        <a:noAutofit/>
+                      </wps:bodyPr>
+                    </wps:wsp>
+                  </a:graphicData>
+                </a:graphic>
+                <wp14:sizeRelV relativeFrom="margin">
+                  <wp14:pctHeight>0</wp14:pctHeight>
+                </wp14:sizeRelV>
+              </wp:anchor>
+            </w:drawing>
+          </mc:Choice>
+          <mc:Fallback>
+            <w:pict>
+              <v:rect w14:anchorId="27C4F947" id="Rectangle 14" o:spid="_x0000_s1026" style="position:absolute;margin-left:333.6pt;margin-top:176.05pt;width:38.15pt;height:41.85pt;z-index:251723776;visibility:visible;mso-wrap-style:square;mso-height-percent:0;mso-wrap-distance-left:9pt;mso-wrap-distance-top:0;mso-wrap-distance-right:9pt;mso-wrap-distance-bottom:0;mso-position-horizontal:absolute;mso-position-horizontal-relative:text;mso-position-vertical:absolute;mso-position-vertical-relative:text;mso-height-percent:0;mso-height-relative:margin;v-text-anchor:middle" o:gfxdata="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" fillcolor="white [3212]" strokecolor="white [3212]">
+                <v:shadow on="t" color="black" opacity="22937f" origin=",.5" offset="0,.63889mm"/>
+              </v:rect>
+            </w:pict>
+          </mc:Fallback>
+        </mc:AlternateContent>
+      </w:r>
+      <w:r>
+        <w:rPr>
+          <w:noProof/>
+        </w:rPr>
+        <mc:AlternateContent>
+          <mc:Choice Requires="wps">
+            <w:drawing>
+              <wp:anchor distT="0" distB="0" distL="114300" distR="114300" simplePos="0" relativeHeight="251719680" behindDoc="0" locked="0" layoutInCell="1" allowOverlap="1" wp14:anchorId="30737AFB" wp14:editId="31816EDD">
+                <wp:simplePos x="0" y="0"/>
+                <wp:positionH relativeFrom="column">
+                  <wp:posOffset>2038975</wp:posOffset>
+                </wp:positionH>
+                <wp:positionV relativeFrom="paragraph">
+                  <wp:posOffset>2238110</wp:posOffset>
+                </wp:positionV>
+                <wp:extent cx="484496" cy="531646"/>
+                <wp:effectExtent l="57150" t="19050" r="68580" b="97155"/>
+                <wp:wrapNone/>
+                <wp:docPr id="3" name="Rectangle 3"/>
+                <wp:cNvGraphicFramePr/>
+                <a:graphic xmlns:a="http://schemas.openxmlformats.org/drawingml/2006/main">
+                  <a:graphicData uri="http://schemas.microsoft.com/office/word/2010/wordprocessingShape">
+                    <wps:wsp>
+                      <wps:cNvSpPr/>
+                      <wps:spPr>
+                        <a:xfrm>
+                          <a:off x="0" y="0"/>
+                          <a:ext cx="484496" cy="531646"/>
+                        </a:xfrm>
+                        <a:prstGeom prst="rect">
+                          <a:avLst/>
+                        </a:prstGeom>
+                        <a:solidFill>
+                          <a:schemeClr val="bg1"/>
+                        </a:solidFill>
+                        <a:ln>
+                          <a:solidFill>
+                            <a:schemeClr val="bg1"/>
+                          </a:solidFill>
+                        </a:ln>
+                      </wps:spPr>
+                      <wps:style>
+                        <a:lnRef idx="1">
+                          <a:schemeClr val="accent1"/>
+                        </a:lnRef>
+                        <a:fillRef idx="3">
+                          <a:schemeClr val="accent1"/>
+                        </a:fillRef>
+                        <a:effectRef idx="2">
+                          <a:schemeClr val="accent1"/>
+                        </a:effectRef>
+                        <a:fontRef idx="minor">
+                          <a:schemeClr val="lt1"/>
+                        </a:fontRef>
+                      </wps:style>
+                      <wps:bodyPr rot="0" spcFirstLastPara="0" vertOverflow="overflow" horzOverflow="overflow" vert="horz" wrap="square" lIns="91440" tIns="45720" rIns="91440" bIns="45720" numCol="1" spcCol="0" rtlCol="0" fromWordArt="0" anchor="ctr" anchorCtr="0" forceAA="0" compatLnSpc="1">
+                        <a:prstTxWarp prst="textNoShape">
+                          <a:avLst/>
+                        </a:prstTxWarp>
+                        <a:noAutofit/>
+                      </wps:bodyPr>
+                    </wps:wsp>
+                  </a:graphicData>
+                </a:graphic>
+                <wp14:sizeRelV relativeFrom="margin">
+                  <wp14:pctHeight>0</wp14:pctHeight>
+                </wp14:sizeRelV>
+              </wp:anchor>
+            </w:drawing>
+          </mc:Choice>
+          <mc:Fallback>
+            <w:pict>
+              <v:rect w14:anchorId="24E5D990" id="Rectangle 3" o:spid="_x0000_s1026" style="position:absolute;margin-left:160.55pt;margin-top:176.25pt;width:38.15pt;height:41.85pt;z-index:251719680;visibility:visible;mso-wrap-style:square;mso-height-percent:0;mso-wrap-distance-left:9pt;mso-wrap-distance-top:0;mso-wrap-distance-right:9pt;mso-wrap-distance-bottom:0;mso-position-horizontal:absolute;mso-position-horizontal-relative:text;mso-position-vertical:absolute;mso-position-vertical-relative:text;mso-height-percent:0;mso-height-relative:margin;v-text-anchor:middle" o:gfxdata="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" fillcolor="white [3212]" strokecolor="white [3212]">
+                <v:shadow on="t" color="black" opacity="22937f" origin=",.5" offset="0,.63889mm"/>
+              </v:rect>
+            </w:pict>
+          </mc:Fallback>
+        </mc:AlternateContent>
+      </w:r>
+      <w:r>
+        <w:rPr>
+          <w:noProof/>
+        </w:rPr>
+        <mc:AlternateContent>
+          <mc:Choice Requires="wps">
+            <w:drawing>
+              <wp:anchor distT="0" distB="0" distL="114300" distR="114300" simplePos="0" relativeHeight="251717632" behindDoc="0" locked="0" layoutInCell="1" allowOverlap="1" wp14:anchorId="3E2A6674" wp14:editId="4D975741">
+                <wp:simplePos x="0" y="0"/>
+                <wp:positionH relativeFrom="column">
+                  <wp:posOffset>944880</wp:posOffset>
+                </wp:positionH>
+                <wp:positionV relativeFrom="paragraph">
+                  <wp:posOffset>2235674</wp:posOffset>
+                </wp:positionV>
+                <wp:extent cx="484496" cy="531646"/>
+                <wp:effectExtent l="57150" t="19050" r="68580" b="97155"/>
+                <wp:wrapNone/>
+                <wp:docPr id="2" name="Rectangle 2"/>
+                <wp:cNvGraphicFramePr/>
+                <a:graphic xmlns:a="http://schemas.openxmlformats.org/drawingml/2006/main">
+                  <a:graphicData uri="http://schemas.microsoft.com/office/word/2010/wordprocessingShape">
+                    <wps:wsp>
+                      <wps:cNvSpPr/>
+                      <wps:spPr>
+                        <a:xfrm>
+                          <a:off x="0" y="0"/>
+                          <a:ext cx="484496" cy="531646"/>
+                        </a:xfrm>
+                        <a:prstGeom prst="rect">
+                          <a:avLst/>
+                        </a:prstGeom>
+                        <a:solidFill>
+                          <a:schemeClr val="bg1"/>
+                        </a:solidFill>
+                        <a:ln>
+                          <a:solidFill>
+                            <a:schemeClr val="bg1"/>
+                          </a:solidFill>
+                        </a:ln>
+                      </wps:spPr>
+                      <wps:style>
+                        <a:lnRef idx="1">
+                          <a:schemeClr val="accent1"/>
+                        </a:lnRef>
+                        <a:fillRef idx="3">
+                          <a:schemeClr val="accent1"/>
+                        </a:fillRef>
+                        <a:effectRef idx="2">
+                          <a:schemeClr val="accent1"/>
+                        </a:effectRef>
+                        <a:fontRef idx="minor">
+                          <a:schemeClr val="lt1"/>
+                        </a:fontRef>
+                      </wps:style>
+                      <wps:bodyPr rot="0" spcFirstLastPara="0" vertOverflow="overflow" horzOverflow="overflow" vert="horz" wrap="square" lIns="91440" tIns="45720" rIns="91440" bIns="45720" numCol="1" spcCol="0" rtlCol="0" fromWordArt="0" anchor="ctr" anchorCtr="0" forceAA="0" compatLnSpc="1">
+                        <a:prstTxWarp prst="textNoShape">
+                          <a:avLst/>
+                        </a:prstTxWarp>
+                        <a:noAutofit/>
+                      </wps:bodyPr>
+                    </wps:wsp>
+                  </a:graphicData>
+                </a:graphic>
+                <wp14:sizeRelV relativeFrom="margin">
+                  <wp14:pctHeight>0</wp14:pctHeight>
+                </wp14:sizeRelV>
+              </wp:anchor>
+            </w:drawing>
+          </mc:Choice>
+          <mc:Fallback>
+            <w:pict>
+              <v:rect w14:anchorId="49FD64D6" id="Rectangle 2" o:spid="_x0000_s1026" style="position:absolute;margin-left:74.4pt;margin-top:176.05pt;width:38.15pt;height:41.85pt;z-index:251717632;visibility:visible;mso-wrap-style:square;mso-height-percent:0;mso-wrap-distance-left:9pt;mso-wrap-distance-top:0;mso-wrap-distance-right:9pt;mso-wrap-distance-bottom:0;mso-position-horizontal:absolute;mso-position-horizontal-relative:text;mso-position-vertical:absolute;mso-position-vertical-relative:text;mso-height-percent:0;mso-height-relative:margin;v-text-anchor:middle" o:gfxdata="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" fillcolor="white [3212]" strokecolor="white [3212]">
+                <v:shadow on="t" color="black" opacity="22937f" origin=",.5" offset="0,.63889mm"/>
+              </v:rect>
+            </w:pict>
+          </mc:Fallback>
+        </mc:AlternateContent>
+      </w:r>
+      <w:r>
+        <w:rPr>
+          <w:noProof/>
+        </w:rPr>
+        <mc:AlternateContent>
+          <mc:Choice Requires="wps">
+            <w:drawing>
               <wp:anchor distT="0" distB="0" distL="114300" distR="114300" simplePos="0" relativeHeight="251716608" behindDoc="0" locked="0" layoutInCell="1" allowOverlap="1" wp14:anchorId="467C935F" wp14:editId="518954D8">
                 <wp:simplePos x="0" y="0"/>
                 <wp:positionH relativeFrom="column">
@@ -2449,7 +3198,7 @@
               </wp:anchor>
             </w:drawing>
           </mc:Choice>
-          <mc:Fallback>
+          <mc:Fallback xmlns:cx1="http://schemas.microsoft.com/office/drawing/2015/9/8/chartex" xmlns:cx2="http://schemas.microsoft.com/office/drawing/2015/10/21/chartex" xmlns:cx3="http://schemas.microsoft.com/office/drawing/2016/5/9/chartex" xmlns:cx4="http://schemas.microsoft.com/office/drawing/2016/5/10/chartex" xmlns:cx5="http://schemas.microsoft.com/office/drawing/2016/5/11/chartex" xmlns:cx6="http://schemas.microsoft.com/office/drawing/2016/5/12/chartex" xmlns:cx7="http://schemas.microsoft.com/office/drawing/2016/5/13/chartex" xmlns:cx8="http://schemas.microsoft.com/office/drawing/2016/5/14/chartex" xmlns:aink="http://schemas.microsoft.com/office/drawing/2016/ink" xmlns:am3d="http://schemas.microsoft.com/office/drawing/2017/model3d" xmlns:w16cid="http://schemas.microsoft.com/office/word/2016/wordml/cid">
             <w:pict>
               <v:shapetype w14:anchorId="016AC8BF" id="_x0000_t32" coordsize="21600,21600" o:spt="32" o:oned="t" path="m,l21600,21600e" filled="f">
                 <v:path arrowok="t" fillok="f" o:connecttype="none"/>
@@ -2554,7 +3303,7 @@
                 <v:stroke joinstyle="miter"/>
                 <v:path gradientshapeok="t" o:connecttype="rect"/>
               </v:shapetype>
-              <v:shape id="Text Box 2" o:spid="_x0000_s1026" type="#_x0000_t202" style="position:absolute;margin-left:-48.65pt;margin-top:198.25pt;width:94.55pt;height:22.55pt;z-index:251714560;visibility:visible;mso-wrap-style:square;mso-width-percent:0;mso-height-percent:0;mso-wrap-distance-left:9pt;mso-wrap-distance-top:3.6pt;mso-wrap-distance-right:9pt;mso-wrap-distance-bottom:3.6pt;mso-position-horizontal:absolute;mso-position-horizontal-relative:text;mso-position-vertical:absolute;mso-position-vertical-relative:text;mso-width-percent:0;mso-height-percent:0;mso-width-relative:margin;mso-height-relative:margin;v-text-anchor:top" o:gfxdata="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" strokecolor="black [3213]" strokeweight="1pt">
+              <v:shape id="Text Box 2" o:spid="_x0000_s1026" type="#_x0000_t202" style="position:absolute;margin-left:-48.65pt;margin-top:198.25pt;width:94.55pt;height:22.55pt;z-index:251714560;visibility:visible;mso-wrap-style:square;mso-width-percent:0;mso-height-percent:0;mso-wrap-distance-left:9pt;mso-wrap-distance-top:3.6pt;mso-wrap-distance-right:9pt;mso-wrap-distance-bottom:3.6pt;mso-position-horizontal:absolute;mso-position-horizontal-relative:text;mso-position-vertical:absolute;mso-position-vertical-relative:text;mso-width-percent:0;mso-height-percent:0;mso-width-relative:margin;mso-height-relative:margin;v-text-anchor:top" o:gfxdata="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" strokecolor="black [3213]" strokeweight="1pt">
                 <v:stroke dashstyle="3 1"/>
                 <v:textbox>
                   <w:txbxContent>
@@ -2649,7 +3398,7 @@
               </wp:anchor>
             </w:drawing>
           </mc:Choice>
-          <mc:Fallback>
+          <mc:Fallback xmlns:cx1="http://schemas.microsoft.com/office/drawing/2015/9/8/chartex" xmlns:cx2="http://schemas.microsoft.com/office/drawing/2015/10/21/chartex" xmlns:cx3="http://schemas.microsoft.com/office/drawing/2016/5/9/chartex" xmlns:cx4="http://schemas.microsoft.com/office/drawing/2016/5/10/chartex" xmlns:cx5="http://schemas.microsoft.com/office/drawing/2016/5/11/chartex" xmlns:cx6="http://schemas.microsoft.com/office/drawing/2016/5/12/chartex" xmlns:cx7="http://schemas.microsoft.com/office/drawing/2016/5/13/chartex" xmlns:cx8="http://schemas.microsoft.com/office/drawing/2016/5/14/chartex" xmlns:aink="http://schemas.microsoft.com/office/drawing/2016/ink" xmlns:am3d="http://schemas.microsoft.com/office/drawing/2017/model3d" xmlns:w16cid="http://schemas.microsoft.com/office/word/2016/wordml/cid">
             <w:pict>
               <v:shape w14:anchorId="711C8022" id="Straight Arrow Connector 33" o:spid="_x0000_s1026" type="#_x0000_t32" style="position:absolute;margin-left:50.25pt;margin-top:175.9pt;width:19.9pt;height:5.9pt;flip:y;z-index:251712512;visibility:visible;mso-wrap-style:square;mso-width-percent:0;mso-height-percent:0;mso-wrap-distance-left:9pt;mso-wrap-distance-top:0;mso-wrap-distance-right:9pt;mso-wrap-distance-bottom:0;mso-position-horizontal:absolute;mso-position-horizontal-relative:text;mso-position-vertical:absolute;mso-position-vertical-relative:text;mso-width-percent:0;mso-height-percent:0;mso-width-relative:margin;mso-height-relative:margin" o:gfxdata="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" strokecolor="black [3213]" strokeweight="1pt">
                 <v:stroke dashstyle="dash" endarrow="block"/>
@@ -2746,7 +3495,7 @@
           </mc:Choice>
           <mc:Fallback>
             <w:pict>
-              <v:shape w14:anchorId="2D11A2C4" id="_x0000_s1027" type="#_x0000_t202" style="position:absolute;margin-left:-48.4pt;margin-top:169.1pt;width:94.55pt;height:22.05pt;z-index:251710464;visibility:visible;mso-wrap-style:square;mso-width-percent:0;mso-height-percent:0;mso-wrap-distance-left:9pt;mso-wrap-distance-top:3.6pt;mso-wrap-distance-right:9pt;mso-wrap-distance-bottom:3.6pt;mso-position-horizontal:absolute;mso-position-horizontal-relative:text;mso-position-vertical:absolute;mso-position-vertical-relative:text;mso-width-percent:0;mso-height-percent:0;mso-width-relative:margin;mso-height-relative:margin;v-text-anchor:top" o:gfxdata="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" strokecolor="black [3213]" strokeweight="1pt">
+              <v:shape w14:anchorId="2D11A2C4" id="_x0000_s1027" type="#_x0000_t202" style="position:absolute;margin-left:-48.4pt;margin-top:169.1pt;width:94.55pt;height:22.05pt;z-index:251710464;visibility:visible;mso-wrap-style:square;mso-width-percent:0;mso-height-percent:0;mso-wrap-distance-left:9pt;mso-wrap-distance-top:3.6pt;mso-wrap-distance-right:9pt;mso-wrap-distance-bottom:3.6pt;mso-position-horizontal:absolute;mso-position-horizontal-relative:text;mso-position-vertical:absolute;mso-position-vertical-relative:text;mso-width-percent:0;mso-height-percent:0;mso-width-relative:margin;mso-height-relative:margin;v-text-anchor:top" o:gfxdata="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" strokecolor="black [3213]" strokeweight="1pt">
                 <v:stroke dashstyle="3 1"/>
                 <v:textbox>
                   <w:txbxContent>
@@ -2841,7 +3590,7 @@
               </wp:anchor>
             </w:drawing>
           </mc:Choice>
-          <mc:Fallback>
+          <mc:Fallback xmlns:cx1="http://schemas.microsoft.com/office/drawing/2015/9/8/chartex" xmlns:cx2="http://schemas.microsoft.com/office/drawing/2015/10/21/chartex" xmlns:cx3="http://schemas.microsoft.com/office/drawing/2016/5/9/chartex" xmlns:cx4="http://schemas.microsoft.com/office/drawing/2016/5/10/chartex" xmlns:cx5="http://schemas.microsoft.com/office/drawing/2016/5/11/chartex" xmlns:cx6="http://schemas.microsoft.com/office/drawing/2016/5/12/chartex" xmlns:cx7="http://schemas.microsoft.com/office/drawing/2016/5/13/chartex" xmlns:cx8="http://schemas.microsoft.com/office/drawing/2016/5/14/chartex" xmlns:aink="http://schemas.microsoft.com/office/drawing/2016/ink" xmlns:am3d="http://schemas.microsoft.com/office/drawing/2017/model3d" xmlns:w16cid="http://schemas.microsoft.com/office/word/2016/wordml/cid">
             <w:pict>
               <v:shape w14:anchorId="70E277A9" id="Straight Arrow Connector 31" o:spid="_x0000_s1026" type="#_x0000_t32" style="position:absolute;margin-left:52.95pt;margin-top:154.4pt;width:18.25pt;height:4.6pt;z-index:251708416;visibility:visible;mso-wrap-style:square;mso-width-percent:0;mso-height-percent:0;mso-wrap-distance-left:9pt;mso-wrap-distance-top:0;mso-wrap-distance-right:9pt;mso-wrap-distance-bottom:0;mso-position-horizontal:absolute;mso-position-horizontal-relative:text;mso-position-vertical:absolute;mso-position-vertical-relative:text;mso-width-percent:0;mso-height-percent:0;mso-width-relative:margin;mso-height-relative:margin" o:gfxdata="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" strokecolor="black [3213]" strokeweight="1pt">
                 <v:stroke dashstyle="dash" endarrow="block"/>
@@ -2938,7 +3687,7 @@
           </mc:Choice>
           <mc:Fallback>
             <w:pict>
-              <v:shape w14:anchorId="77A88642" id="_x0000_s1028" type="#_x0000_t202" style="position:absolute;margin-left:-47.55pt;margin-top:139.3pt;width:94.55pt;height:23.1pt;z-index:251706368;visibility:visible;mso-wrap-style:square;mso-width-percent:0;mso-height-percent:0;mso-wrap-distance-left:9pt;mso-wrap-distance-top:3.6pt;mso-wrap-distance-right:9pt;mso-wrap-distance-bottom:3.6pt;mso-position-horizontal:absolute;mso-position-horizontal-relative:text;mso-position-vertical:absolute;mso-position-vertical-relative:text;mso-width-percent:0;mso-height-percent:0;mso-width-relative:margin;mso-height-relative:margin;v-text-anchor:top" o:gfxdata="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" strokecolor="black [3213]" strokeweight="1pt">
+              <v:shape w14:anchorId="77A88642" id="_x0000_s1028" type="#_x0000_t202" style="position:absolute;margin-left:-47.55pt;margin-top:139.3pt;width:94.55pt;height:23.1pt;z-index:251706368;visibility:visible;mso-wrap-style:square;mso-width-percent:0;mso-height-percent:0;mso-wrap-distance-left:9pt;mso-wrap-distance-top:3.6pt;mso-wrap-distance-right:9pt;mso-wrap-distance-bottom:3.6pt;mso-position-horizontal:absolute;mso-position-horizontal-relative:text;mso-position-vertical:absolute;mso-position-vertical-relative:text;mso-width-percent:0;mso-height-percent:0;mso-width-relative:margin;mso-height-relative:margin;v-text-anchor:top" o:gfxdata="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" strokecolor="black [3213]" strokeweight="1pt">
                 <v:stroke dashstyle="3 1"/>
                 <v:textbox>
                   <w:txbxContent>
@@ -3148,7 +3897,7 @@
               </wp:anchor>
             </w:drawing>
           </mc:Choice>
-          <mc:Fallback>
+          <mc:Fallback xmlns:cx1="http://schemas.microsoft.com/office/drawing/2015/9/8/chartex" xmlns:cx2="http://schemas.microsoft.com/office/drawing/2015/10/21/chartex" xmlns:cx3="http://schemas.microsoft.com/office/drawing/2016/5/9/chartex" xmlns:cx4="http://schemas.microsoft.com/office/drawing/2016/5/10/chartex" xmlns:cx5="http://schemas.microsoft.com/office/drawing/2016/5/11/chartex" xmlns:cx6="http://schemas.microsoft.com/office/drawing/2016/5/12/chartex" xmlns:cx7="http://schemas.microsoft.com/office/drawing/2016/5/13/chartex" xmlns:cx8="http://schemas.microsoft.com/office/drawing/2016/5/14/chartex" xmlns:aink="http://schemas.microsoft.com/office/drawing/2016/ink" xmlns:am3d="http://schemas.microsoft.com/office/drawing/2017/model3d" xmlns:w16cid="http://schemas.microsoft.com/office/word/2016/wordml/cid">
             <w:pict>
               <v:shape w14:anchorId="2B37C2F0" id="Straight Arrow Connector 29" o:spid="_x0000_s1026" type="#_x0000_t32" style="position:absolute;margin-left:49.85pt;margin-top:41.75pt;width:36.55pt;height:17.2pt;z-index:251704320;visibility:visible;mso-wrap-style:square;mso-width-percent:0;mso-height-percent:0;mso-wrap-distance-left:9pt;mso-wrap-distance-top:0;mso-wrap-distance-right:9pt;mso-wrap-distance-bottom:0;mso-position-horizontal:absolute;mso-position-horizontal-relative:text;mso-position-vertical:absolute;mso-position-vertical-relative:text;mso-width-percent:0;mso-height-percent:0;mso-width-relative:margin;mso-height-relative:margin" o:gfxdata="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" strokecolor="black [3213]" strokeweight="1pt">
                 <v:stroke dashstyle="dash" endarrow="block"/>
@@ -3245,7 +3994,7 @@
           </mc:Choice>
           <mc:Fallback>
             <w:pict>
-              <v:shape w14:anchorId="1C5EFA22" id="_x0000_s1030" type="#_x0000_t202" style="position:absolute;margin-left:-48.1pt;margin-top:28.1pt;width:94.55pt;height:22.05pt;z-index:251702272;visibility:visible;mso-wrap-style:square;mso-width-percent:0;mso-height-percent:0;mso-wrap-distance-left:9pt;mso-wrap-distance-top:3.6pt;mso-wrap-distance-right:9pt;mso-wrap-distance-bottom:3.6pt;mso-position-horizontal:absolute;mso-position-horizontal-relative:text;mso-position-vertical:absolute;mso-position-vertical-relative:text;mso-width-percent:0;mso-height-percent:0;mso-width-relative:margin;mso-height-relative:margin;v-text-anchor:top" o:gfxdata="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" strokecolor="black [3213]" strokeweight="1pt">
+              <v:shape w14:anchorId="1C5EFA22" id="_x0000_s1030" type="#_x0000_t202" style="position:absolute;margin-left:-48.1pt;margin-top:28.1pt;width:94.55pt;height:22.05pt;z-index:251702272;visibility:visible;mso-wrap-style:square;mso-width-percent:0;mso-height-percent:0;mso-wrap-distance-left:9pt;mso-wrap-distance-top:3.6pt;mso-wrap-distance-right:9pt;mso-wrap-distance-bottom:3.6pt;mso-position-horizontal:absolute;mso-position-horizontal-relative:text;mso-position-vertical:absolute;mso-position-vertical-relative:text;mso-width-percent:0;mso-height-percent:0;mso-width-relative:margin;mso-height-relative:margin;v-text-anchor:top" o:gfxdata="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" strokecolor="black [3213]" strokeweight="1pt">
                 <v:stroke dashstyle="3 1"/>
                 <v:textbox>
                   <w:txbxContent>
@@ -3340,7 +4089,7 @@
               </wp:anchor>
             </w:drawing>
           </mc:Choice>
-          <mc:Fallback>
+          <mc:Fallback xmlns:cx1="http://schemas.microsoft.com/office/drawing/2015/9/8/chartex" xmlns:cx2="http://schemas.microsoft.com/office/drawing/2015/10/21/chartex" xmlns:cx3="http://schemas.microsoft.com/office/drawing/2016/5/9/chartex" xmlns:cx4="http://schemas.microsoft.com/office/drawing/2016/5/10/chartex" xmlns:cx5="http://schemas.microsoft.com/office/drawing/2016/5/11/chartex" xmlns:cx6="http://schemas.microsoft.com/office/drawing/2016/5/12/chartex" xmlns:cx7="http://schemas.microsoft.com/office/drawing/2016/5/13/chartex" xmlns:cx8="http://schemas.microsoft.com/office/drawing/2016/5/14/chartex" xmlns:aink="http://schemas.microsoft.com/office/drawing/2016/ink" xmlns:am3d="http://schemas.microsoft.com/office/drawing/2017/model3d" xmlns:w16cid="http://schemas.microsoft.com/office/word/2016/wordml/cid">
             <w:pict>
               <v:shape w14:anchorId="060AC53E" id="Straight Arrow Connector 26" o:spid="_x0000_s1026" type="#_x0000_t32" style="position:absolute;margin-left:52.95pt;margin-top:16.85pt;width:36.55pt;height:17.2pt;z-index:251700224;visibility:visible;mso-wrap-style:square;mso-width-percent:0;mso-height-percent:0;mso-wrap-distance-left:9pt;mso-wrap-distance-top:0;mso-wrap-distance-right:9pt;mso-wrap-distance-bottom:0;mso-position-horizontal:absolute;mso-position-horizontal-relative:text;mso-position-vertical:absolute;mso-position-vertical-relative:text;mso-width-percent:0;mso-height-percent:0;mso-width-relative:margin;mso-height-relative:margin" o:gfxdata="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" strokecolor="black [3213]" strokeweight="1pt">
                 <v:stroke dashstyle="dash" endarrow="block"/>
@@ -3437,7 +4186,7 @@
           </mc:Choice>
           <mc:Fallback>
             <w:pict>
-              <v:shape w14:anchorId="478706E8" id="_x0000_s1031" type="#_x0000_t202" style="position:absolute;margin-left:-47.55pt;margin-top:9.35pt;width:94.55pt;height:14.5pt;z-index:251698176;visibility:visible;mso-wrap-style:square;mso-width-percent:0;mso-height-percent:0;mso-wrap-distance-left:9pt;mso-wrap-distance-top:3.6pt;mso-wrap-distance-right:9pt;mso-wrap-distance-bottom:3.6pt;mso-position-horizontal:absolute;mso-position-horizontal-relative:text;mso-position-vertical:absolute;mso-position-vertical-relative:text;mso-width-percent:0;mso-height-percent:0;mso-width-relative:margin;mso-height-relative:margin;v-text-anchor:top" o:gfxdata="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" strokecolor="black [3213]" strokeweight="1pt">
+              <v:shape w14:anchorId="478706E8" id="_x0000_s1031" type="#_x0000_t202" style="position:absolute;margin-left:-47.55pt;margin-top:9.35pt;width:94.55pt;height:14.5pt;z-index:251698176;visibility:visible;mso-wrap-style:square;mso-width-percent:0;mso-height-percent:0;mso-wrap-distance-left:9pt;mso-wrap-distance-top:3.6pt;mso-wrap-distance-right:9pt;mso-wrap-distance-bottom:3.6pt;mso-position-horizontal:absolute;mso-position-horizontal-relative:text;mso-position-vertical:absolute;mso-position-vertical-relative:text;mso-width-percent:0;mso-height-percent:0;mso-width-relative:margin;mso-height-relative:margin;v-text-anchor:top" o:gfxdata="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" strokecolor="black [3213]" strokeweight="1pt">
                 <v:stroke dashstyle="3 1"/>
                 <v:textbox>
                   <w:txbxContent>
@@ -3532,7 +4281,7 @@
               </wp:anchor>
             </w:drawing>
           </mc:Choice>
-          <mc:Fallback>
+          <mc:Fallback xmlns:cx1="http://schemas.microsoft.com/office/drawing/2015/9/8/chartex" xmlns:cx2="http://schemas.microsoft.com/office/drawing/2015/10/21/chartex" xmlns:cx3="http://schemas.microsoft.com/office/drawing/2016/5/9/chartex" xmlns:cx4="http://schemas.microsoft.com/office/drawing/2016/5/10/chartex" xmlns:cx5="http://schemas.microsoft.com/office/drawing/2016/5/11/chartex" xmlns:cx6="http://schemas.microsoft.com/office/drawing/2016/5/12/chartex" xmlns:cx7="http://schemas.microsoft.com/office/drawing/2016/5/13/chartex" xmlns:cx8="http://schemas.microsoft.com/office/drawing/2016/5/14/chartex" xmlns:aink="http://schemas.microsoft.com/office/drawing/2016/ink" xmlns:am3d="http://schemas.microsoft.com/office/drawing/2017/model3d" xmlns:w16cid="http://schemas.microsoft.com/office/word/2016/wordml/cid">
             <w:pict>
               <v:shape w14:anchorId="3C779D97" id="Straight Arrow Connector 24" o:spid="_x0000_s1026" type="#_x0000_t32" style="position:absolute;margin-left:51.85pt;margin-top:82.95pt;width:34.9pt;height:39pt;z-index:251696128;visibility:visible;mso-wrap-style:square;mso-width-percent:0;mso-height-percent:0;mso-wrap-distance-left:9pt;mso-wrap-distance-top:0;mso-wrap-distance-right:9pt;mso-wrap-distance-bottom:0;mso-position-horizontal:absolute;mso-position-horizontal-relative:text;mso-position-vertical:absolute;mso-position-vertical-relative:text;mso-width-percent:0;mso-height-percent:0;mso-width-relative:margin;mso-height-relative:margin" o:gfxdata="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" strokecolor="black [3213]" strokeweight="1pt">
                 <v:stroke dashstyle="dash" endarrow="block"/>
@@ -3610,7 +4359,7 @@
               </wp:anchor>
             </w:drawing>
           </mc:Choice>
-          <mc:Fallback>
+          <mc:Fallback xmlns:cx1="http://schemas.microsoft.com/office/drawing/2015/9/8/chartex" xmlns:cx2="http://schemas.microsoft.com/office/drawing/2015/10/21/chartex" xmlns:cx3="http://schemas.microsoft.com/office/drawing/2016/5/9/chartex" xmlns:cx4="http://schemas.microsoft.com/office/drawing/2016/5/10/chartex" xmlns:cx5="http://schemas.microsoft.com/office/drawing/2016/5/11/chartex" xmlns:cx6="http://schemas.microsoft.com/office/drawing/2016/5/12/chartex" xmlns:cx7="http://schemas.microsoft.com/office/drawing/2016/5/13/chartex" xmlns:cx8="http://schemas.microsoft.com/office/drawing/2016/5/14/chartex" xmlns:aink="http://schemas.microsoft.com/office/drawing/2016/ink" xmlns:am3d="http://schemas.microsoft.com/office/drawing/2017/model3d" xmlns:w16cid="http://schemas.microsoft.com/office/word/2016/wordml/cid">
             <w:pict>
               <v:rect w14:anchorId="4694E477" id="Rectangle 7" o:spid="_x0000_s1026" style="position:absolute;margin-left:185.1pt;margin-top:119.5pt;width:33.3pt;height:6.4pt;z-index:251666432;visibility:visible;mso-wrap-style:square;mso-height-percent:0;mso-wrap-distance-left:9pt;mso-wrap-distance-top:0;mso-wrap-distance-right:9pt;mso-wrap-distance-bottom:0;mso-position-horizontal:absolute;mso-position-horizontal-relative:text;mso-position-vertical:absolute;mso-position-vertical-relative:text;mso-height-percent:0;mso-height-relative:margin;v-text-anchor:middle" o:gfxdata="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" fillcolor="white [3212]" stroked="f">
                 <v:shadow on="t" color="black" opacity="22937f" origin=",.5" offset="0,.63889mm"/>
@@ -3690,7 +4439,7 @@
               </wp:anchor>
             </w:drawing>
           </mc:Choice>
-          <mc:Fallback>
+          <mc:Fallback xmlns:cx1="http://schemas.microsoft.com/office/drawing/2015/9/8/chartex" xmlns:cx2="http://schemas.microsoft.com/office/drawing/2015/10/21/chartex" xmlns:cx3="http://schemas.microsoft.com/office/drawing/2016/5/9/chartex" xmlns:cx4="http://schemas.microsoft.com/office/drawing/2016/5/10/chartex" xmlns:cx5="http://schemas.microsoft.com/office/drawing/2016/5/11/chartex" xmlns:cx6="http://schemas.microsoft.com/office/drawing/2016/5/12/chartex" xmlns:cx7="http://schemas.microsoft.com/office/drawing/2016/5/13/chartex" xmlns:cx8="http://schemas.microsoft.com/office/drawing/2016/5/14/chartex" xmlns:aink="http://schemas.microsoft.com/office/drawing/2016/ink" xmlns:am3d="http://schemas.microsoft.com/office/drawing/2017/model3d" xmlns:w16cid="http://schemas.microsoft.com/office/word/2016/wordml/cid">
             <w:pict>
               <v:rect w14:anchorId="10BD70D7" id="Rectangle 8" o:spid="_x0000_s1026" style="position:absolute;margin-left:268.95pt;margin-top:119.5pt;width:38.65pt;height:7pt;z-index:251668480;visibility:visible;mso-wrap-style:square;mso-width-percent:0;mso-height-percent:0;mso-wrap-distance-left:9pt;mso-wrap-distance-top:0;mso-wrap-distance-right:9pt;mso-wrap-distance-bottom:0;mso-position-horizontal:absolute;mso-position-horizontal-relative:text;mso-position-vertical:absolute;mso-position-vertical-relative:text;mso-width-percent:0;mso-height-percent:0;mso-width-relative:margin;mso-height-relative:margin;v-text-anchor:middle" o:gfxdata="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" fillcolor="white [3212]" stroked="f">
                 <v:shadow on="t" color="black" opacity="22937f" origin=",.5" offset="0,.63889mm"/>
@@ -3770,7 +4519,7 @@
               </wp:anchor>
             </w:drawing>
           </mc:Choice>
-          <mc:Fallback>
+          <mc:Fallback xmlns:cx1="http://schemas.microsoft.com/office/drawing/2015/9/8/chartex" xmlns:cx2="http://schemas.microsoft.com/office/drawing/2015/10/21/chartex" xmlns:cx3="http://schemas.microsoft.com/office/drawing/2016/5/9/chartex" xmlns:cx4="http://schemas.microsoft.com/office/drawing/2016/5/10/chartex" xmlns:cx5="http://schemas.microsoft.com/office/drawing/2016/5/11/chartex" xmlns:cx6="http://schemas.microsoft.com/office/drawing/2016/5/12/chartex" xmlns:cx7="http://schemas.microsoft.com/office/drawing/2016/5/13/chartex" xmlns:cx8="http://schemas.microsoft.com/office/drawing/2016/5/14/chartex" xmlns:aink="http://schemas.microsoft.com/office/drawing/2016/ink" xmlns:am3d="http://schemas.microsoft.com/office/drawing/2017/model3d" xmlns:w16cid="http://schemas.microsoft.com/office/word/2016/wordml/cid">
             <w:pict>
               <v:rect w14:anchorId="1E6AA958" id="Rectangle 20" o:spid="_x0000_s1026" style="position:absolute;margin-left:333.4pt;margin-top:169.75pt;width:37pt;height:3.6pt;z-index:251691008;visibility:visible;mso-wrap-style:square;mso-width-percent:0;mso-height-percent:0;mso-wrap-distance-left:9pt;mso-wrap-distance-top:0;mso-wrap-distance-right:9pt;mso-wrap-distance-bottom:0;mso-position-horizontal:absolute;mso-position-horizontal-relative:text;mso-position-vertical:absolute;mso-position-vertical-relative:text;mso-width-percent:0;mso-height-percent:0;mso-width-relative:margin;mso-height-relative:margin;v-text-anchor:middle" o:gfxdata="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" fillcolor="white [3212]" stroked="f">
                 <v:shadow on="t" color="black" opacity="22937f" origin=",.5" offset="0,.63889mm"/>
@@ -3786,247 +4535,7 @@
         <mc:AlternateContent>
           <mc:Choice Requires="wps">
             <w:drawing>
-              <wp:anchor distT="0" distB="0" distL="114300" distR="114300" simplePos="0" relativeHeight="251693056" behindDoc="0" locked="0" layoutInCell="1" allowOverlap="1" wp14:anchorId="69BB3102" wp14:editId="37C68456">
-                <wp:simplePos x="0" y="0"/>
-                <wp:positionH relativeFrom="column">
-                  <wp:posOffset>4786166</wp:posOffset>
-                </wp:positionH>
-                <wp:positionV relativeFrom="paragraph">
-                  <wp:posOffset>2155825</wp:posOffset>
-                </wp:positionV>
-                <wp:extent cx="443060" cy="45719"/>
-                <wp:effectExtent l="57150" t="19050" r="52705" b="69215"/>
-                <wp:wrapNone/>
-                <wp:docPr id="21" name="Rectangle 21"/>
-                <wp:cNvGraphicFramePr/>
-                <a:graphic xmlns:a="http://schemas.openxmlformats.org/drawingml/2006/main">
-                  <a:graphicData uri="http://schemas.microsoft.com/office/word/2010/wordprocessingShape">
-                    <wps:wsp>
-                      <wps:cNvSpPr/>
-                      <wps:spPr>
-                        <a:xfrm>
-                          <a:off x="0" y="0"/>
-                          <a:ext cx="443060" cy="45719"/>
-                        </a:xfrm>
-                        <a:prstGeom prst="rect">
-                          <a:avLst/>
-                        </a:prstGeom>
-                        <a:solidFill>
-                          <a:schemeClr val="bg1"/>
-                        </a:solidFill>
-                        <a:ln>
-                          <a:noFill/>
-                        </a:ln>
-                      </wps:spPr>
-                      <wps:style>
-                        <a:lnRef idx="1">
-                          <a:schemeClr val="accent1"/>
-                        </a:lnRef>
-                        <a:fillRef idx="3">
-                          <a:schemeClr val="accent1"/>
-                        </a:fillRef>
-                        <a:effectRef idx="2">
-                          <a:schemeClr val="accent1"/>
-                        </a:effectRef>
-                        <a:fontRef idx="minor">
-                          <a:schemeClr val="lt1"/>
-                        </a:fontRef>
-                      </wps:style>
-                      <wps:bodyPr rot="0" spcFirstLastPara="0" vertOverflow="overflow" horzOverflow="overflow" vert="horz" wrap="square" lIns="91440" tIns="45720" rIns="91440" bIns="45720" numCol="1" spcCol="0" rtlCol="0" fromWordArt="0" anchor="ctr" anchorCtr="0" forceAA="0" compatLnSpc="1">
-                        <a:prstTxWarp prst="textNoShape">
-                          <a:avLst/>
-                        </a:prstTxWarp>
-                        <a:noAutofit/>
-                      </wps:bodyPr>
-                    </wps:wsp>
-                  </a:graphicData>
-                </a:graphic>
-                <wp14:sizeRelH relativeFrom="margin">
-                  <wp14:pctWidth>0</wp14:pctWidth>
-                </wp14:sizeRelH>
-                <wp14:sizeRelV relativeFrom="margin">
-                  <wp14:pctHeight>0</wp14:pctHeight>
-                </wp14:sizeRelV>
-              </wp:anchor>
-            </w:drawing>
-          </mc:Choice>
-          <mc:Fallback>
-            <w:pict>
-              <v:rect w14:anchorId="487C4D95" id="Rectangle 21" o:spid="_x0000_s1026" style="position:absolute;margin-left:376.85pt;margin-top:169.75pt;width:34.9pt;height:3.6pt;z-index:251693056;visibility:visible;mso-wrap-style:square;mso-width-percent:0;mso-height-percent:0;mso-wrap-distance-left:9pt;mso-wrap-distance-top:0;mso-wrap-distance-right:9pt;mso-wrap-distance-bottom:0;mso-position-horizontal:absolute;mso-position-horizontal-relative:text;mso-position-vertical:absolute;mso-position-vertical-relative:text;mso-width-percent:0;mso-height-percent:0;mso-width-relative:margin;mso-height-relative:margin;v-text-anchor:middle" o:gfxdata="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" fillcolor="white [3212]" stroked="f">
-                <v:shadow on="t" color="black" opacity="22937f" origin=",.5" offset="0,.63889mm"/>
-              </v:rect>
-            </w:pict>
-          </mc:Fallback>
-        </mc:AlternateContent>
-      </w:r>
-      <w:r>
-        <w:rPr>
-          <w:noProof/>
-        </w:rPr>
-        <mc:AlternateContent>
-          <mc:Choice Requires="wps">
-            <w:drawing>
-              <wp:anchor distT="0" distB="0" distL="114300" distR="114300" simplePos="0" relativeHeight="251688960" behindDoc="0" locked="0" layoutInCell="1" allowOverlap="1" wp14:anchorId="563322D3" wp14:editId="58B95357">
-                <wp:simplePos x="0" y="0"/>
-                <wp:positionH relativeFrom="column">
-                  <wp:posOffset>3731279</wp:posOffset>
-                </wp:positionH>
-                <wp:positionV relativeFrom="paragraph">
-                  <wp:posOffset>2158099</wp:posOffset>
-                </wp:positionV>
-                <wp:extent cx="443060" cy="45719"/>
-                <wp:effectExtent l="57150" t="19050" r="52705" b="69215"/>
-                <wp:wrapNone/>
-                <wp:docPr id="19" name="Rectangle 19"/>
-                <wp:cNvGraphicFramePr/>
-                <a:graphic xmlns:a="http://schemas.openxmlformats.org/drawingml/2006/main">
-                  <a:graphicData uri="http://schemas.microsoft.com/office/word/2010/wordprocessingShape">
-                    <wps:wsp>
-                      <wps:cNvSpPr/>
-                      <wps:spPr>
-                        <a:xfrm>
-                          <a:off x="0" y="0"/>
-                          <a:ext cx="443060" cy="45719"/>
-                        </a:xfrm>
-                        <a:prstGeom prst="rect">
-                          <a:avLst/>
-                        </a:prstGeom>
-                        <a:solidFill>
-                          <a:schemeClr val="bg1"/>
-                        </a:solidFill>
-                        <a:ln>
-                          <a:noFill/>
-                        </a:ln>
-                      </wps:spPr>
-                      <wps:style>
-                        <a:lnRef idx="1">
-                          <a:schemeClr val="accent1"/>
-                        </a:lnRef>
-                        <a:fillRef idx="3">
-                          <a:schemeClr val="accent1"/>
-                        </a:fillRef>
-                        <a:effectRef idx="2">
-                          <a:schemeClr val="accent1"/>
-                        </a:effectRef>
-                        <a:fontRef idx="minor">
-                          <a:schemeClr val="lt1"/>
-                        </a:fontRef>
-                      </wps:style>
-                      <wps:bodyPr rot="0" spcFirstLastPara="0" vertOverflow="overflow" horzOverflow="overflow" vert="horz" wrap="square" lIns="91440" tIns="45720" rIns="91440" bIns="45720" numCol="1" spcCol="0" rtlCol="0" fromWordArt="0" anchor="ctr" anchorCtr="0" forceAA="0" compatLnSpc="1">
-                        <a:prstTxWarp prst="textNoShape">
-                          <a:avLst/>
-                        </a:prstTxWarp>
-                        <a:noAutofit/>
-                      </wps:bodyPr>
-                    </wps:wsp>
-                  </a:graphicData>
-                </a:graphic>
-                <wp14:sizeRelH relativeFrom="margin">
-                  <wp14:pctWidth>0</wp14:pctWidth>
-                </wp14:sizeRelH>
-                <wp14:sizeRelV relativeFrom="margin">
-                  <wp14:pctHeight>0</wp14:pctHeight>
-                </wp14:sizeRelV>
-              </wp:anchor>
-            </w:drawing>
-          </mc:Choice>
-          <mc:Fallback>
-            <w:pict>
-              <v:rect w14:anchorId="44234084" id="Rectangle 19" o:spid="_x0000_s1026" style="position:absolute;margin-left:293.8pt;margin-top:169.95pt;width:34.9pt;height:3.6pt;z-index:251688960;visibility:visible;mso-wrap-style:square;mso-width-percent:0;mso-height-percent:0;mso-wrap-distance-left:9pt;mso-wrap-distance-top:0;mso-wrap-distance-right:9pt;mso-wrap-distance-bottom:0;mso-position-horizontal:absolute;mso-position-horizontal-relative:text;mso-position-vertical:absolute;mso-position-vertical-relative:text;mso-width-percent:0;mso-height-percent:0;mso-width-relative:margin;mso-height-relative:margin;v-text-anchor:middle" o:gfxdata="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" fillcolor="white [3212]" stroked="f">
-                <v:shadow on="t" color="black" opacity="22937f" origin=",.5" offset="0,.63889mm"/>
-              </v:rect>
-            </w:pict>
-          </mc:Fallback>
-        </mc:AlternateContent>
-      </w:r>
-      <w:r>
-        <w:rPr>
-          <w:noProof/>
-        </w:rPr>
-        <mc:AlternateContent>
-          <mc:Choice Requires="wps">
-            <w:drawing>
-              <wp:anchor distT="0" distB="0" distL="114300" distR="114300" simplePos="0" relativeHeight="251686912" behindDoc="0" locked="0" layoutInCell="1" allowOverlap="1" wp14:anchorId="3C32CDB8" wp14:editId="4973973B">
-                <wp:simplePos x="0" y="0"/>
-                <wp:positionH relativeFrom="column">
-                  <wp:posOffset>3178630</wp:posOffset>
-                </wp:positionH>
-                <wp:positionV relativeFrom="paragraph">
-                  <wp:posOffset>2158099</wp:posOffset>
-                </wp:positionV>
-                <wp:extent cx="443060" cy="45719"/>
-                <wp:effectExtent l="57150" t="19050" r="52705" b="69215"/>
-                <wp:wrapNone/>
-                <wp:docPr id="18" name="Rectangle 18"/>
-                <wp:cNvGraphicFramePr/>
-                <a:graphic xmlns:a="http://schemas.openxmlformats.org/drawingml/2006/main">
-                  <a:graphicData uri="http://schemas.microsoft.com/office/word/2010/wordprocessingShape">
-                    <wps:wsp>
-                      <wps:cNvSpPr/>
-                      <wps:spPr>
-                        <a:xfrm>
-                          <a:off x="0" y="0"/>
-                          <a:ext cx="443060" cy="45719"/>
-                        </a:xfrm>
-                        <a:prstGeom prst="rect">
-                          <a:avLst/>
-                        </a:prstGeom>
-                        <a:solidFill>
-                          <a:schemeClr val="bg1"/>
-                        </a:solidFill>
-                        <a:ln>
-                          <a:noFill/>
-                        </a:ln>
-                      </wps:spPr>
-                      <wps:style>
-                        <a:lnRef idx="1">
-                          <a:schemeClr val="accent1"/>
-                        </a:lnRef>
-                        <a:fillRef idx="3">
-                          <a:schemeClr val="accent1"/>
-                        </a:fillRef>
-                        <a:effectRef idx="2">
-                          <a:schemeClr val="accent1"/>
-                        </a:effectRef>
-                        <a:fontRef idx="minor">
-                          <a:schemeClr val="lt1"/>
-                        </a:fontRef>
-                      </wps:style>
-                      <wps:bodyPr rot="0" spcFirstLastPara="0" vertOverflow="overflow" horzOverflow="overflow" vert="horz" wrap="square" lIns="91440" tIns="45720" rIns="91440" bIns="45720" numCol="1" spcCol="0" rtlCol="0" fromWordArt="0" anchor="ctr" anchorCtr="0" forceAA="0" compatLnSpc="1">
-                        <a:prstTxWarp prst="textNoShape">
-                          <a:avLst/>
-                        </a:prstTxWarp>
-                        <a:noAutofit/>
-                      </wps:bodyPr>
-                    </wps:wsp>
-                  </a:graphicData>
-                </a:graphic>
-                <wp14:sizeRelH relativeFrom="margin">
-                  <wp14:pctWidth>0</wp14:pctWidth>
-                </wp14:sizeRelH>
-                <wp14:sizeRelV relativeFrom="margin">
-                  <wp14:pctHeight>0</wp14:pctHeight>
-                </wp14:sizeRelV>
-              </wp:anchor>
-            </w:drawing>
-          </mc:Choice>
-          <mc:Fallback>
-            <w:pict>
-              <v:rect w14:anchorId="0FC2B0B5" id="Rectangle 18" o:spid="_x0000_s1026" style="position:absolute;margin-left:250.3pt;margin-top:169.95pt;width:34.9pt;height:3.6pt;z-index:251686912;visibility:visible;mso-wrap-style:square;mso-width-percent:0;mso-height-percent:0;mso-wrap-distance-left:9pt;mso-wrap-distance-top:0;mso-wrap-distance-right:9pt;mso-wrap-distance-bottom:0;mso-position-horizontal:absolute;mso-position-horizontal-relative:text;mso-position-vertical:absolute;mso-position-vertical-relative:text;mso-width-percent:0;mso-height-percent:0;mso-width-relative:margin;mso-height-relative:margin;v-text-anchor:middle" o:gfxdata="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" fillcolor="white [3212]" stroked="f">
-                <v:shadow on="t" color="black" opacity="22937f" origin=",.5" offset="0,.63889mm"/>
-              </v:rect>
-            </w:pict>
-          </mc:Fallback>
-        </mc:AlternateContent>
-      </w:r>
-      <w:r>
-        <w:rPr>
-          <w:noProof/>
-        </w:rPr>
-        <mc:AlternateContent>
-          <mc:Choice Requires="wps">
-            <w:drawing>
-              <wp:anchor distT="0" distB="0" distL="114300" distR="114300" simplePos="0" relativeHeight="251682816" behindDoc="0" locked="0" layoutInCell="1" allowOverlap="1" wp14:anchorId="688860ED" wp14:editId="41EB61AE">
+              <wp:anchor distT="0" distB="0" distL="114300" distR="114300" simplePos="0" relativeHeight="251682816" behindDoc="0" locked="0" layoutInCell="1" allowOverlap="1" wp14:anchorId="688860ED" wp14:editId="7E8B1B19">
                 <wp:simplePos x="0" y="0"/>
                 <wp:positionH relativeFrom="column">
                   <wp:posOffset>2050566</wp:posOffset>
@@ -4092,7 +4601,7 @@
           </mc:Choice>
           <mc:Fallback>
             <w:pict>
-              <v:rect w14:anchorId="2E09EA19" id="Rectangle 16" o:spid="_x0000_s1026" style="position:absolute;margin-left:161.45pt;margin-top:169.7pt;width:34.9pt;height:3.6pt;z-index:251682816;visibility:visible;mso-wrap-style:square;mso-width-percent:0;mso-height-percent:0;mso-wrap-distance-left:9pt;mso-wrap-distance-top:0;mso-wrap-distance-right:9pt;mso-wrap-distance-bottom:0;mso-position-horizontal:absolute;mso-position-horizontal-relative:text;mso-position-vertical:absolute;mso-position-vertical-relative:text;mso-width-percent:0;mso-height-percent:0;mso-width-relative:margin;mso-height-relative:margin;v-text-anchor:middle" o:gfxdata="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" fillcolor="white [3212]" stroked="f">
+              <v:rect w14:anchorId="7471B4E4" id="Rectangle 16" o:spid="_x0000_s1026" style="position:absolute;margin-left:161.45pt;margin-top:169.7pt;width:34.9pt;height:3.6pt;z-index:251682816;visibility:visible;mso-wrap-style:square;mso-width-percent:0;mso-height-percent:0;mso-wrap-distance-left:9pt;mso-wrap-distance-top:0;mso-wrap-distance-right:9pt;mso-wrap-distance-bottom:0;mso-position-horizontal:absolute;mso-position-horizontal-relative:text;mso-position-vertical:absolute;mso-position-vertical-relative:text;mso-width-percent:0;mso-height-percent:0;mso-width-relative:margin;mso-height-relative:margin;v-text-anchor:middle" o:gfxdata="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" fillcolor="white [3212]" stroked="f">
                 <v:shadow on="t" color="black" opacity="22937f" origin=",.5" offset="0,.63889mm"/>
               </v:rect>
             </w:pict>
@@ -4106,167 +4615,7 @@
         <mc:AlternateContent>
           <mc:Choice Requires="wps">
             <w:drawing>
-              <wp:anchor distT="0" distB="0" distL="114300" distR="114300" simplePos="0" relativeHeight="251684864" behindDoc="0" locked="0" layoutInCell="1" allowOverlap="1" wp14:anchorId="3D7B5960" wp14:editId="70445A16">
-                <wp:simplePos x="0" y="0"/>
-                <wp:positionH relativeFrom="column">
-                  <wp:posOffset>2639231</wp:posOffset>
-                </wp:positionH>
-                <wp:positionV relativeFrom="paragraph">
-                  <wp:posOffset>2165084</wp:posOffset>
-                </wp:positionV>
-                <wp:extent cx="409433" cy="45719"/>
-                <wp:effectExtent l="57150" t="19050" r="48260" b="69215"/>
-                <wp:wrapNone/>
-                <wp:docPr id="17" name="Rectangle 17"/>
-                <wp:cNvGraphicFramePr/>
-                <a:graphic xmlns:a="http://schemas.openxmlformats.org/drawingml/2006/main">
-                  <a:graphicData uri="http://schemas.microsoft.com/office/word/2010/wordprocessingShape">
-                    <wps:wsp>
-                      <wps:cNvSpPr/>
-                      <wps:spPr>
-                        <a:xfrm>
-                          <a:off x="0" y="0"/>
-                          <a:ext cx="409433" cy="45719"/>
-                        </a:xfrm>
-                        <a:prstGeom prst="rect">
-                          <a:avLst/>
-                        </a:prstGeom>
-                        <a:solidFill>
-                          <a:schemeClr val="bg1"/>
-                        </a:solidFill>
-                        <a:ln>
-                          <a:noFill/>
-                        </a:ln>
-                      </wps:spPr>
-                      <wps:style>
-                        <a:lnRef idx="1">
-                          <a:schemeClr val="accent1"/>
-                        </a:lnRef>
-                        <a:fillRef idx="3">
-                          <a:schemeClr val="accent1"/>
-                        </a:fillRef>
-                        <a:effectRef idx="2">
-                          <a:schemeClr val="accent1"/>
-                        </a:effectRef>
-                        <a:fontRef idx="minor">
-                          <a:schemeClr val="lt1"/>
-                        </a:fontRef>
-                      </wps:style>
-                      <wps:bodyPr rot="0" spcFirstLastPara="0" vertOverflow="overflow" horzOverflow="overflow" vert="horz" wrap="square" lIns="91440" tIns="45720" rIns="91440" bIns="45720" numCol="1" spcCol="0" rtlCol="0" fromWordArt="0" anchor="ctr" anchorCtr="0" forceAA="0" compatLnSpc="1">
-                        <a:prstTxWarp prst="textNoShape">
-                          <a:avLst/>
-                        </a:prstTxWarp>
-                        <a:noAutofit/>
-                      </wps:bodyPr>
-                    </wps:wsp>
-                  </a:graphicData>
-                </a:graphic>
-                <wp14:sizeRelH relativeFrom="margin">
-                  <wp14:pctWidth>0</wp14:pctWidth>
-                </wp14:sizeRelH>
-                <wp14:sizeRelV relativeFrom="margin">
-                  <wp14:pctHeight>0</wp14:pctHeight>
-                </wp14:sizeRelV>
-              </wp:anchor>
-            </w:drawing>
-          </mc:Choice>
-          <mc:Fallback>
-            <w:pict>
-              <v:rect w14:anchorId="1ED09006" id="Rectangle 17" o:spid="_x0000_s1026" style="position:absolute;margin-left:207.8pt;margin-top:170.5pt;width:32.25pt;height:3.6pt;z-index:251684864;visibility:visible;mso-wrap-style:square;mso-width-percent:0;mso-height-percent:0;mso-wrap-distance-left:9pt;mso-wrap-distance-top:0;mso-wrap-distance-right:9pt;mso-wrap-distance-bottom:0;mso-position-horizontal:absolute;mso-position-horizontal-relative:text;mso-position-vertical:absolute;mso-position-vertical-relative:text;mso-width-percent:0;mso-height-percent:0;mso-width-relative:margin;mso-height-relative:margin;v-text-anchor:middle" o:gfxdata="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" fillcolor="white [3212]" stroked="f">
-                <v:shadow on="t" color="black" opacity="22937f" origin=",.5" offset="0,.63889mm"/>
-              </v:rect>
-            </w:pict>
-          </mc:Fallback>
-        </mc:AlternateContent>
-      </w:r>
-      <w:r>
-        <w:rPr>
-          <w:noProof/>
-        </w:rPr>
-        <mc:AlternateContent>
-          <mc:Choice Requires="wps">
-            <w:drawing>
-              <wp:anchor distT="0" distB="0" distL="114300" distR="114300" simplePos="0" relativeHeight="251674624" behindDoc="0" locked="0" layoutInCell="1" allowOverlap="1" wp14:anchorId="6C3EFDFB" wp14:editId="66128691">
-                <wp:simplePos x="0" y="0"/>
-                <wp:positionH relativeFrom="column">
-                  <wp:posOffset>1518313</wp:posOffset>
-                </wp:positionH>
-                <wp:positionV relativeFrom="paragraph">
-                  <wp:posOffset>2163170</wp:posOffset>
-                </wp:positionV>
-                <wp:extent cx="409433" cy="45719"/>
-                <wp:effectExtent l="57150" t="19050" r="48260" b="69215"/>
-                <wp:wrapNone/>
-                <wp:docPr id="11" name="Rectangle 11"/>
-                <wp:cNvGraphicFramePr/>
-                <a:graphic xmlns:a="http://schemas.openxmlformats.org/drawingml/2006/main">
-                  <a:graphicData uri="http://schemas.microsoft.com/office/word/2010/wordprocessingShape">
-                    <wps:wsp>
-                      <wps:cNvSpPr/>
-                      <wps:spPr>
-                        <a:xfrm>
-                          <a:off x="0" y="0"/>
-                          <a:ext cx="409433" cy="45719"/>
-                        </a:xfrm>
-                        <a:prstGeom prst="rect">
-                          <a:avLst/>
-                        </a:prstGeom>
-                        <a:solidFill>
-                          <a:schemeClr val="bg1"/>
-                        </a:solidFill>
-                        <a:ln>
-                          <a:noFill/>
-                        </a:ln>
-                      </wps:spPr>
-                      <wps:style>
-                        <a:lnRef idx="1">
-                          <a:schemeClr val="accent1"/>
-                        </a:lnRef>
-                        <a:fillRef idx="3">
-                          <a:schemeClr val="accent1"/>
-                        </a:fillRef>
-                        <a:effectRef idx="2">
-                          <a:schemeClr val="accent1"/>
-                        </a:effectRef>
-                        <a:fontRef idx="minor">
-                          <a:schemeClr val="lt1"/>
-                        </a:fontRef>
-                      </wps:style>
-                      <wps:bodyPr rot="0" spcFirstLastPara="0" vertOverflow="overflow" horzOverflow="overflow" vert="horz" wrap="square" lIns="91440" tIns="45720" rIns="91440" bIns="45720" numCol="1" spcCol="0" rtlCol="0" fromWordArt="0" anchor="ctr" anchorCtr="0" forceAA="0" compatLnSpc="1">
-                        <a:prstTxWarp prst="textNoShape">
-                          <a:avLst/>
-                        </a:prstTxWarp>
-                        <a:noAutofit/>
-                      </wps:bodyPr>
-                    </wps:wsp>
-                  </a:graphicData>
-                </a:graphic>
-                <wp14:sizeRelH relativeFrom="margin">
-                  <wp14:pctWidth>0</wp14:pctWidth>
-                </wp14:sizeRelH>
-                <wp14:sizeRelV relativeFrom="margin">
-                  <wp14:pctHeight>0</wp14:pctHeight>
-                </wp14:sizeRelV>
-              </wp:anchor>
-            </w:drawing>
-          </mc:Choice>
-          <mc:Fallback>
-            <w:pict>
-              <v:rect w14:anchorId="7B5FF5D8" id="Rectangle 11" o:spid="_x0000_s1026" style="position:absolute;margin-left:119.55pt;margin-top:170.35pt;width:32.25pt;height:3.6pt;z-index:251674624;visibility:visible;mso-wrap-style:square;mso-width-percent:0;mso-height-percent:0;mso-wrap-distance-left:9pt;mso-wrap-distance-top:0;mso-wrap-distance-right:9pt;mso-wrap-distance-bottom:0;mso-position-horizontal:absolute;mso-position-horizontal-relative:text;mso-position-vertical:absolute;mso-position-vertical-relative:text;mso-width-percent:0;mso-height-percent:0;mso-width-relative:margin;mso-height-relative:margin;v-text-anchor:middle" o:gfxdata="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" fillcolor="white [3212]" stroked="f">
-                <v:shadow on="t" color="black" opacity="22937f" origin=",.5" offset="0,.63889mm"/>
-              </v:rect>
-            </w:pict>
-          </mc:Fallback>
-        </mc:AlternateContent>
-      </w:r>
-      <w:r>
-        <w:rPr>
-          <w:noProof/>
-        </w:rPr>
-        <mc:AlternateContent>
-          <mc:Choice Requires="wps">
-            <w:drawing>
-              <wp:anchor distT="0" distB="0" distL="114300" distR="114300" simplePos="0" relativeHeight="251672576" behindDoc="0" locked="0" layoutInCell="1" allowOverlap="1" wp14:anchorId="30499601" wp14:editId="2546307A">
+              <wp:anchor distT="0" distB="0" distL="114300" distR="114300" simplePos="0" relativeHeight="251672576" behindDoc="0" locked="0" layoutInCell="1" allowOverlap="1" wp14:anchorId="30499601" wp14:editId="553B7715">
                 <wp:simplePos x="0" y="0"/>
                 <wp:positionH relativeFrom="column">
                   <wp:posOffset>951931</wp:posOffset>
@@ -4332,7 +4681,7 @@
           </mc:Choice>
           <mc:Fallback>
             <w:pict>
-              <v:rect w14:anchorId="385E7DE7" id="Rectangle 10" o:spid="_x0000_s1026" style="position:absolute;margin-left:74.95pt;margin-top:169.25pt;width:37.05pt;height:4.8pt;z-index:251672576;visibility:visible;mso-wrap-style:square;mso-width-percent:0;mso-height-percent:0;mso-wrap-distance-left:9pt;mso-wrap-distance-top:0;mso-wrap-distance-right:9pt;mso-wrap-distance-bottom:0;mso-position-horizontal:absolute;mso-position-horizontal-relative:text;mso-position-vertical:absolute;mso-position-vertical-relative:text;mso-width-percent:0;mso-height-percent:0;mso-width-relative:margin;mso-height-relative:margin;v-text-anchor:middle" o:gfxdata="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" fillcolor="white [3212]" stroked="f">
+              <v:rect w14:anchorId="78E24AAC" id="Rectangle 10" o:spid="_x0000_s1026" style="position:absolute;margin-left:74.95pt;margin-top:169.25pt;width:37.05pt;height:4.8pt;z-index:251672576;visibility:visible;mso-wrap-style:square;mso-width-percent:0;mso-height-percent:0;mso-wrap-distance-left:9pt;mso-wrap-distance-top:0;mso-wrap-distance-right:9pt;mso-wrap-distance-bottom:0;mso-position-horizontal:absolute;mso-position-horizontal-relative:text;mso-position-vertical:absolute;mso-position-vertical-relative:text;mso-width-percent:0;mso-height-percent:0;mso-width-relative:margin;mso-height-relative:margin;v-text-anchor:middle" o:gfxdata="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" fillcolor="white [3212]" stroked="f">
                 <v:shadow on="t" color="black" opacity="22937f" origin=",.5" offset="0,.63889mm"/>
               </v:rect>
             </w:pict>
@@ -4410,7 +4759,7 @@
               </wp:anchor>
             </w:drawing>
           </mc:Choice>
-          <mc:Fallback>
+          <mc:Fallback xmlns:cx1="http://schemas.microsoft.com/office/drawing/2015/9/8/chartex" xmlns:cx2="http://schemas.microsoft.com/office/drawing/2015/10/21/chartex" xmlns:cx3="http://schemas.microsoft.com/office/drawing/2016/5/9/chartex" xmlns:cx4="http://schemas.microsoft.com/office/drawing/2016/5/10/chartex" xmlns:cx5="http://schemas.microsoft.com/office/drawing/2016/5/11/chartex" xmlns:cx6="http://schemas.microsoft.com/office/drawing/2016/5/12/chartex" xmlns:cx7="http://schemas.microsoft.com/office/drawing/2016/5/13/chartex" xmlns:cx8="http://schemas.microsoft.com/office/drawing/2016/5/14/chartex" xmlns:aink="http://schemas.microsoft.com/office/drawing/2016/ink" xmlns:am3d="http://schemas.microsoft.com/office/drawing/2017/model3d" xmlns:w16cid="http://schemas.microsoft.com/office/word/2016/wordml/cid">
             <w:pict>
               <v:rect w14:anchorId="06D91210" id="Rectangle 9" o:spid="_x0000_s1026" style="position:absolute;margin-left:349.65pt;margin-top:119.45pt;width:37.05pt;height:6.45pt;z-index:251670528;visibility:visible;mso-wrap-style:square;mso-width-percent:0;mso-height-percent:0;mso-wrap-distance-left:9pt;mso-wrap-distance-top:0;mso-wrap-distance-right:9pt;mso-wrap-distance-bottom:0;mso-position-horizontal:absolute;mso-position-horizontal-relative:text;mso-position-vertical:absolute;mso-position-vertical-relative:text;mso-width-percent:0;mso-height-percent:0;mso-width-relative:margin;mso-height-relative:margin;v-text-anchor:middle" o:gfxdata="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" fillcolor="white [3212]" stroked="f">
                 <v:shadow on="t" color="black" opacity="22937f" origin=",.5" offset="0,.63889mm"/>
@@ -4484,7 +4833,7 @@
               </wp:anchor>
             </w:drawing>
           </mc:Choice>
-          <mc:Fallback>
+          <mc:Fallback xmlns:cx1="http://schemas.microsoft.com/office/drawing/2015/9/8/chartex" xmlns:cx2="http://schemas.microsoft.com/office/drawing/2015/10/21/chartex" xmlns:cx3="http://schemas.microsoft.com/office/drawing/2016/5/9/chartex" xmlns:cx4="http://schemas.microsoft.com/office/drawing/2016/5/10/chartex" xmlns:cx5="http://schemas.microsoft.com/office/drawing/2016/5/11/chartex" xmlns:cx6="http://schemas.microsoft.com/office/drawing/2016/5/12/chartex" xmlns:cx7="http://schemas.microsoft.com/office/drawing/2016/5/13/chartex" xmlns:cx8="http://schemas.microsoft.com/office/drawing/2016/5/14/chartex" xmlns:aink="http://schemas.microsoft.com/office/drawing/2016/ink" xmlns:am3d="http://schemas.microsoft.com/office/drawing/2017/model3d" xmlns:w16cid="http://schemas.microsoft.com/office/word/2016/wordml/cid">
             <w:pict>
               <v:rect w14:anchorId="251AD854" id="Rectangle 6" o:spid="_x0000_s1026" style="position:absolute;margin-left:95.35pt;margin-top:119.8pt;width:33.3pt;height:5.35pt;z-index:251664384;visibility:visible;mso-wrap-style:square;mso-wrap-distance-left:9pt;mso-wrap-distance-top:0;mso-wrap-distance-right:9pt;mso-wrap-distance-bottom:0;mso-position-horizontal:absolute;mso-position-horizontal-relative:text;mso-position-vertical:absolute;mso-position-vertical-relative:text;v-text-anchor:middle" o:gfxdata="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" fillcolor="white [3212]" stroked="f">
                 <v:shadow on="t" color="black" opacity="22937f" origin=",.5" offset="0,.63889mm"/>
@@ -4593,7 +4942,7 @@
           </mc:Choice>
           <mc:Fallback>
             <w:pict>
-              <v:shape w14:anchorId="60DBCE49" id="_x0000_s1032" type="#_x0000_t202" style="position:absolute;margin-left:346.8pt;margin-top:48.35pt;width:45.65pt;height:15.85pt;z-index:251663360;visibility:visible;mso-wrap-style:square;mso-width-percent:0;mso-height-percent:0;mso-wrap-distance-left:9pt;mso-wrap-distance-top:3.6pt;mso-wrap-distance-right:9pt;mso-wrap-distance-bottom:3.6pt;mso-position-horizontal:absolute;mso-position-horizontal-relative:text;mso-position-vertical:absolute;mso-position-vertical-relative:text;mso-width-percent:0;mso-height-percent:0;mso-width-relative:margin;mso-height-relative:margin;v-text-anchor:top" o:gfxdata="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" stroked="f">
+              <v:shape w14:anchorId="60DBCE49" id="_x0000_s1032" type="#_x0000_t202" style="position:absolute;margin-left:346.8pt;margin-top:48.35pt;width:45.65pt;height:15.85pt;z-index:251663360;visibility:visible;mso-wrap-style:square;mso-width-percent:0;mso-height-percent:0;mso-wrap-distance-left:9pt;mso-wrap-distance-top:3.6pt;mso-wrap-distance-right:9pt;mso-wrap-distance-bottom:3.6pt;mso-position-horizontal:absolute;mso-position-horizontal-relative:text;mso-position-vertical:absolute;mso-position-vertical-relative:text;mso-width-percent:0;mso-height-percent:0;mso-width-relative:margin;mso-height-relative:margin;v-text-anchor:top" o:gfxdata="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" stroked="f">
                 <v:textbox>
                   <w:txbxContent>
                     <w:p>
@@ -4612,23 +4961,13 @@
                         </w:rPr>
                         <w:t xml:space="preserve">    </w:t>
                       </w:r>
-                      <w:proofErr w:type="spellStart"/>
                       <w:r>
                         <w:rPr>
                           <w:rFonts w:asciiTheme="majorHAnsi" w:hAnsiTheme="majorHAnsi" w:cstheme="majorHAnsi"/>
                           <w:sz w:val="12"/>
                           <w:szCs w:val="12"/>
                         </w:rPr>
-                        <w:t>Env</w:t>
-                      </w:r>
-                      <w:proofErr w:type="spellEnd"/>
-                      <w:r>
-                        <w:rPr>
-                          <w:rFonts w:asciiTheme="majorHAnsi" w:hAnsiTheme="majorHAnsi" w:cstheme="majorHAnsi"/>
-                          <w:sz w:val="12"/>
-                          <w:szCs w:val="12"/>
-                        </w:rPr>
-                        <w:t xml:space="preserve"> Var</w:t>
+                        <w:t>Env Var</w:t>
                       </w:r>
                       <w:r>
                         <w:rPr>
@@ -4738,7 +5077,7 @@
           </mc:Choice>
           <mc:Fallback>
             <w:pict>
-              <v:shape w14:anchorId="07D73370" id="_x0000_s1033" type="#_x0000_t202" style="position:absolute;margin-left:222.85pt;margin-top:46.9pt;width:38.15pt;height:15.85pt;z-index:251661312;visibility:visible;mso-wrap-style:square;mso-width-percent:0;mso-height-percent:0;mso-wrap-distance-left:9pt;mso-wrap-distance-top:3.6pt;mso-wrap-distance-right:9pt;mso-wrap-distance-bottom:3.6pt;mso-position-horizontal:absolute;mso-position-horizontal-relative:text;mso-position-vertical:absolute;mso-position-vertical-relative:text;mso-width-percent:0;mso-height-percent:0;mso-width-relative:margin;mso-height-relative:margin;v-text-anchor:top" o:gfxdata="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" stroked="f">
+              <v:shape w14:anchorId="07D73370" id="_x0000_s1033" type="#_x0000_t202" style="position:absolute;margin-left:222.85pt;margin-top:46.9pt;width:38.15pt;height:15.85pt;z-index:251661312;visibility:visible;mso-wrap-style:square;mso-width-percent:0;mso-height-percent:0;mso-wrap-distance-left:9pt;mso-wrap-distance-top:3.6pt;mso-wrap-distance-right:9pt;mso-wrap-distance-bottom:3.6pt;mso-position-horizontal:absolute;mso-position-horizontal-relative:text;mso-position-vertical:absolute;mso-position-vertical-relative:text;mso-width-percent:0;mso-height-percent:0;mso-width-relative:margin;mso-height-relative:margin;v-text-anchor:top" o:gfxdata="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" stroked="f">
                 <v:textbox>
                   <w:txbxContent>
                     <w:p>
@@ -4749,23 +5088,13 @@
                           <w:szCs w:val="12"/>
                         </w:rPr>
                       </w:pPr>
-                      <w:proofErr w:type="spellStart"/>
                       <w:r>
                         <w:rPr>
                           <w:rFonts w:asciiTheme="majorHAnsi" w:hAnsiTheme="majorHAnsi" w:cstheme="majorHAnsi"/>
                           <w:sz w:val="12"/>
                           <w:szCs w:val="12"/>
                         </w:rPr>
-                        <w:t>Env</w:t>
-                      </w:r>
-                      <w:proofErr w:type="spellEnd"/>
-                      <w:r>
-                        <w:rPr>
-                          <w:rFonts w:asciiTheme="majorHAnsi" w:hAnsiTheme="majorHAnsi" w:cstheme="majorHAnsi"/>
-                          <w:sz w:val="12"/>
-                          <w:szCs w:val="12"/>
-                        </w:rPr>
-                        <w:t xml:space="preserve"> Var</w:t>
+                        <w:t>Env Var</w:t>
                       </w:r>
                       <w:r>
                         <w:rPr>
@@ -4790,7 +5119,7 @@
         <mc:AlternateContent>
           <mc:Choice Requires="wps">
             <w:drawing>
-              <wp:anchor distT="45720" distB="45720" distL="114300" distR="114300" simplePos="0" relativeHeight="251659264" behindDoc="0" locked="0" layoutInCell="1" allowOverlap="1" wp14:anchorId="6AF42EB7" wp14:editId="4AB4CA00">
+              <wp:anchor distT="45720" distB="45720" distL="114300" distR="114300" simplePos="0" relativeHeight="251659264" behindDoc="0" locked="0" layoutInCell="1" allowOverlap="1" wp14:anchorId="6AF42EB7" wp14:editId="2970C962">
                 <wp:simplePos x="0" y="0"/>
                 <wp:positionH relativeFrom="column">
                   <wp:posOffset>1177119</wp:posOffset>
@@ -4867,7 +5196,7 @@
           </mc:Choice>
           <mc:Fallback>
             <w:pict>
-              <v:shape w14:anchorId="6AF42EB7" id="_x0000_s1034" type="#_x0000_t202" style="position:absolute;margin-left:92.7pt;margin-top:48.35pt;width:38.15pt;height:15.85pt;z-index:251659264;visibility:visible;mso-wrap-style:square;mso-width-percent:0;mso-height-percent:0;mso-wrap-distance-left:9pt;mso-wrap-distance-top:3.6pt;mso-wrap-distance-right:9pt;mso-wrap-distance-bottom:3.6pt;mso-position-horizontal:absolute;mso-position-horizontal-relative:text;mso-position-vertical:absolute;mso-position-vertical-relative:text;mso-width-percent:0;mso-height-percent:0;mso-width-relative:margin;mso-height-relative:margin;v-text-anchor:top" o:gfxdata="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" stroked="f">
+              <v:shape w14:anchorId="6AF42EB7" id="_x0000_s1034" type="#_x0000_t202" style="position:absolute;margin-left:92.7pt;margin-top:48.35pt;width:38.15pt;height:15.85pt;z-index:251659264;visibility:visible;mso-wrap-style:square;mso-width-percent:0;mso-height-percent:0;mso-wrap-distance-left:9pt;mso-wrap-distance-top:3.6pt;mso-wrap-distance-right:9pt;mso-wrap-distance-bottom:3.6pt;mso-position-horizontal:absolute;mso-position-horizontal-relative:text;mso-position-vertical:absolute;mso-position-vertical-relative:text;mso-width-percent:0;mso-height-percent:0;mso-width-relative:margin;mso-height-relative:margin;v-text-anchor:top" o:gfxdata="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" stroked="f">
                 <v:textbox>
                   <w:txbxContent>
                     <w:p>
@@ -4878,23 +5207,13 @@
                           <w:szCs w:val="12"/>
                         </w:rPr>
                       </w:pPr>
-                      <w:proofErr w:type="spellStart"/>
                       <w:r>
                         <w:rPr>
                           <w:rFonts w:asciiTheme="majorHAnsi" w:hAnsiTheme="majorHAnsi" w:cstheme="majorHAnsi"/>
                           <w:sz w:val="12"/>
                           <w:szCs w:val="12"/>
                         </w:rPr>
-                        <w:t>Env</w:t>
-                      </w:r>
-                      <w:proofErr w:type="spellEnd"/>
-                      <w:r>
-                        <w:rPr>
-                          <w:rFonts w:asciiTheme="majorHAnsi" w:hAnsiTheme="majorHAnsi" w:cstheme="majorHAnsi"/>
-                          <w:sz w:val="12"/>
-                          <w:szCs w:val="12"/>
-                        </w:rPr>
-                        <w:t xml:space="preserve"> Var1</w:t>
+                        <w:t>Env Var1</w:t>
                       </w:r>
                     </w:p>
                   </w:txbxContent>
@@ -4909,7 +5228,7 @@
           <w:noProof/>
         </w:rPr>
         <w:drawing>
-          <wp:inline distT="0" distB="0" distL="0" distR="0" wp14:anchorId="64957820" wp14:editId="59AC1E28">
+          <wp:inline distT="0" distB="0" distL="0" distR="0" wp14:anchorId="64957820" wp14:editId="4F2E8560">
             <wp:extent cx="5486400" cy="2750024"/>
             <wp:effectExtent l="0" t="0" r="0" b="0"/>
             <wp:docPr id="1" name="Picture 1"/>
@@ -5061,10 +5380,16 @@
         <w:t>the co-occurrence of</w:t>
       </w:r>
       <w:r>
-        <w:t xml:space="preserve"> each data level of solar with each data level of geology </w:t>
-      </w:r>
-      <w:r>
-        <w:t xml:space="preserve">(6, 5, 2, 1) and flow (1, 2, 3). To do this create </w:t>
+        <w:t xml:space="preserve"> each data level of solar with geology </w:t>
+      </w:r>
+      <w:r>
+        <w:t>and flow</w:t>
+      </w:r>
+      <w:r>
+        <w:t xml:space="preserve">. </w:t>
+      </w:r>
+      <w:r>
+        <w:t xml:space="preserve">To do this create </w:t>
       </w:r>
       <w:r>
         <w:t>co-occurrence table</w:t>
@@ -5073,7 +5398,10 @@
         <w:t>s</w:t>
       </w:r>
       <w:r>
-        <w:t xml:space="preserve"> as in step </w:t>
+        <w:t xml:space="preserve"> </w:t>
+      </w:r>
+      <w:r>
+        <w:t xml:space="preserve">as in step </w:t>
       </w:r>
       <w:proofErr w:type="spellStart"/>
       <w:r>
@@ -5081,7 +5409,33 @@
       </w:r>
       <w:proofErr w:type="spellEnd"/>
       <w:r>
-        <w:t xml:space="preserve">. This will render 8 tables. Example equations to derive the table with which to calculate the second mutual information statistic of solar as related to vegetation and flow is using the table function in R with the data frame provided below is: </w:t>
+        <w:t xml:space="preserve">. This will render the quantity of </w:t>
+      </w:r>
+      <w:r>
+        <w:t>tables</w:t>
+      </w:r>
+      <w:r>
+        <w:t xml:space="preserve"> that enables the analysis of each level of solar (3 </w:t>
+      </w:r>
+      <w:r>
+        <w:t>levels</w:t>
+      </w:r>
+      <w:r>
+        <w:t>) with each variable, geology and flow (</w:t>
+      </w:r>
+      <w:r>
+        <w:t>3*</w:t>
+      </w:r>
+      <w:bookmarkStart w:id="0" w:name="_GoBack"/>
+      <w:bookmarkEnd w:id="0"/>
+      <w:r>
+        <w:t>2=</w:t>
+      </w:r>
+      <w:r>
+        <w:t xml:space="preserve">6 tables in this example). </w:t>
+      </w:r>
+      <w:r>
+        <w:t xml:space="preserve">Example equations to derive the table with which to calculate the second mutual information statistic of solar as related to vegetation and flow is using the table function in R with the data frame provided below is: </w:t>
       </w:r>
     </w:p>
     <w:p>
@@ -5094,7 +5448,7 @@
           <w:noProof/>
         </w:rPr>
         <w:drawing>
-          <wp:inline distT="0" distB="0" distL="0" distR="0" wp14:anchorId="5F9A33FA" wp14:editId="39C8F688">
+          <wp:inline distT="0" distB="0" distL="0" distR="0" wp14:anchorId="5F9A33FA" wp14:editId="61E3CE00">
             <wp:extent cx="4581525" cy="1571625"/>
             <wp:effectExtent l="0" t="0" r="9525" b="9525"/>
             <wp:docPr id="61" name="Picture 61"/>
@@ -5136,7 +5490,19 @@
         <w:ind w:left="1440"/>
       </w:pPr>
       <w:r>
-        <w:t>Solar1_VegFlow -&gt; table(</w:t>
+        <w:t>Solar1</w:t>
+      </w:r>
+      <w:r>
+        <w:t>Veg</w:t>
+      </w:r>
+      <w:r>
+        <w:t>_</w:t>
+      </w:r>
+      <w:r>
+        <w:t>Solar1</w:t>
+      </w:r>
+      <w:r>
+        <w:t>Flow -&gt; table(</w:t>
       </w:r>
       <w:proofErr w:type="spellStart"/>
       <w:r>
@@ -5147,12 +5513,17 @@
         <w:t>[</w:t>
       </w:r>
       <w:proofErr w:type="spellStart"/>
+      <w:proofErr w:type="gramStart"/>
       <w:r>
         <w:t>df</w:t>
       </w:r>
       <w:proofErr w:type="spellEnd"/>
       <w:r>
-        <w:t>[,6]==1</w:t>
+        <w:t>[</w:t>
+      </w:r>
+      <w:proofErr w:type="gramEnd"/>
+      <w:r>
+        <w:t>,6]==1</w:t>
       </w:r>
       <w:r>
         <w:t xml:space="preserve">,3], </w:t>
@@ -5171,7 +5542,10 @@
       </w:r>
       <w:proofErr w:type="spellEnd"/>
       <w:r>
-        <w:t>[,4]==</w:t>
+        <w:t>[,6</w:t>
+      </w:r>
+      <w:r>
+        <w:t>]==</w:t>
       </w:r>
       <w:r>
         <w:t>1</w:t>
@@ -5186,55 +5560,94 @@
         <w:ind w:left="1440"/>
       </w:pPr>
       <w:r>
-        <w:t>Solar2_VegFlow -&gt; table(</w:t>
-      </w:r>
-      <w:proofErr w:type="spellStart"/>
-      <w:r>
-        <w:t>df</w:t>
-      </w:r>
-      <w:proofErr w:type="spellEnd"/>
-      <w:r>
-        <w:t>[</w:t>
-      </w:r>
-      <w:proofErr w:type="spellStart"/>
-      <w:r>
-        <w:t>df</w:t>
-      </w:r>
-      <w:proofErr w:type="spellEnd"/>
-      <w:r>
-        <w:t>[,6]==2</w:t>
-      </w:r>
-      <w:r>
-        <w:t xml:space="preserve">,3], </w:t>
-      </w:r>
-      <w:proofErr w:type="spellStart"/>
-      <w:r>
-        <w:t>df</w:t>
-      </w:r>
-      <w:proofErr w:type="spellEnd"/>
-      <w:r>
-        <w:t>[</w:t>
-      </w:r>
-      <w:proofErr w:type="spellStart"/>
-      <w:r>
-        <w:t>df</w:t>
-      </w:r>
-      <w:proofErr w:type="spellEnd"/>
-      <w:r>
-        <w:t>[,4]==</w:t>
-      </w:r>
-      <w:r>
-        <w:t>2</w:t>
-      </w:r>
-      <w:r>
-        <w:t>,5]))</w:t>
+        <w:t xml:space="preserve"> ###For this analysis we are looking at the co-occurrence of Solar 1 with vegetation from the first level analysis AND the Solar 1 co-occurrence with flow. </w:t>
       </w:r>
     </w:p>
     <w:p>
       <w:pPr>
         <w:pStyle w:val="NormalWeb"/>
-        <w:ind w:left="720"/>
-      </w:pPr>
+        <w:ind w:left="1440"/>
+      </w:pPr>
+      <w:r>
+        <w:t>Solar2</w:t>
+      </w:r>
+      <w:r>
+        <w:t>Veg</w:t>
+      </w:r>
+      <w:r>
+        <w:t>_</w:t>
+      </w:r>
+      <w:r>
+        <w:t>Solar2</w:t>
+      </w:r>
+      <w:r>
+        <w:t>Flow -&gt; table(</w:t>
+      </w:r>
+      <w:proofErr w:type="spellStart"/>
+      <w:r>
+        <w:t>df</w:t>
+      </w:r>
+      <w:proofErr w:type="spellEnd"/>
+      <w:r>
+        <w:t>[</w:t>
+      </w:r>
+      <w:proofErr w:type="spellStart"/>
+      <w:proofErr w:type="gramStart"/>
+      <w:r>
+        <w:t>df</w:t>
+      </w:r>
+      <w:proofErr w:type="spellEnd"/>
+      <w:r>
+        <w:t>[</w:t>
+      </w:r>
+      <w:proofErr w:type="gramEnd"/>
+      <w:r>
+        <w:t>,6]==2</w:t>
+      </w:r>
+      <w:r>
+        <w:t xml:space="preserve">,3], </w:t>
+      </w:r>
+      <w:proofErr w:type="spellStart"/>
+      <w:r>
+        <w:t>df</w:t>
+      </w:r>
+      <w:proofErr w:type="spellEnd"/>
+      <w:r>
+        <w:t>[</w:t>
+      </w:r>
+      <w:proofErr w:type="spellStart"/>
+      <w:r>
+        <w:t>df</w:t>
+      </w:r>
+      <w:proofErr w:type="spellEnd"/>
+      <w:r>
+        <w:t>[,6</w:t>
+      </w:r>
+      <w:r>
+        <w:t>]==</w:t>
+      </w:r>
+      <w:r>
+        <w:t>2</w:t>
+      </w:r>
+      <w:r>
+        <w:t>,5]))</w:t>
+      </w:r>
+      <w:r>
+        <w:t xml:space="preserve"> </w:t>
+      </w:r>
+    </w:p>
+    <w:p>
+      <w:pPr>
+        <w:pStyle w:val="NormalWeb"/>
+        <w:ind w:left="1440"/>
+      </w:pPr>
+      <w:r>
+        <w:lastRenderedPageBreak/>
+        <w:t>###For this analysis we are looking at the co-occurrence of Solar 2 with vegetation from the first level analysis AND the So</w:t>
+      </w:r>
+      <w:r>
+        <w:t xml:space="preserve">lar 2 co-occurrence with flow. </w:t>
+      </w:r>
     </w:p>
     <w:p>
       <w:pPr>
@@ -5281,7 +5694,6 @@
         </w:numPr>
       </w:pPr>
       <w:r>
-        <w:lastRenderedPageBreak/>
         <w:t>Summarize the</w:t>
       </w:r>
       <w:r>
@@ -5417,7 +5829,7 @@
 </file>
 
 <file path=word/numbering.xml><?xml version="1.0" encoding="utf-8"?>
-<w:numbering xmlns:wpc="http://schemas.microsoft.com/office/word/2010/wordprocessingCanvas" xmlns:cx="http://schemas.microsoft.com/office/drawing/2014/chartex" xmlns:cx1="http://schemas.microsoft.com/office/drawing/2015/9/8/chartex" xmlns:cx2="http://schemas.microsoft.com/office/drawing/2015/10/21/chartex" xmlns:cx3="http://schemas.microsoft.com/office/drawing/2016/5/9/chartex" xmlns:cx4="http://schemas.microsoft.com/office/drawing/2016/5/10/chartex" xmlns:cx5="http://schemas.microsoft.com/office/drawing/2016/5/11/chartex" xmlns:cx6="http://schemas.microsoft.com/office/drawing/2016/5/12/chartex" xmlns:cx7="http://schemas.microsoft.com/office/drawing/2016/5/13/chartex" xmlns:cx8="http://schemas.microsoft.com/office/drawing/2016/5/14/chartex" xmlns:mc="http://schemas.openxmlformats.org/markup-compatibility/2006" xmlns:aink="http://schemas.microsoft.com/office/drawing/2016/ink" xmlns:am3d="http://schemas.microsoft.com/office/drawing/2017/model3d" xmlns:o="urn:schemas-microsoft-com:office:office" xmlns:r="http://schemas.openxmlformats.org/officeDocument/2006/relationships" xmlns:m="http://schemas.openxmlformats.org/officeDocument/2006/math" xmlns:v="urn:schemas-microsoft-com:vml" xmlns:wp14="http://schemas.microsoft.com/office/word/2010/wordprocessingDrawing" xmlns:wp="http://schemas.openxmlformats.org/drawingml/2006/wordprocessingDrawing" xmlns:w10="urn:schemas-microsoft-com:office:word" xmlns:w="http://schemas.openxmlformats.org/wordprocessingml/2006/main" xmlns:w14="http://schemas.microsoft.com/office/word/2010/wordml" xmlns:w15="http://schemas.microsoft.com/office/word/2012/wordml" xmlns:w16cid="http://schemas.microsoft.com/office/word/2016/wordml/cid" xmlns:w16se="http://schemas.microsoft.com/office/word/2015/wordml/symex" xmlns:wpg="http://schemas.microsoft.com/office/word/2010/wordprocessingGroup" xmlns:wpi="http://schemas.microsoft.com/office/word/2010/wordprocessingInk" xmlns:wne="http://schemas.microsoft.com/office/word/2006/wordml" xmlns:wps="http://schemas.microsoft.com/office/word/2010/wordprocessingShape" mc:Ignorable="w14 w15 w16se w16cid wp14">
+<w:numbering xmlns:wpc="http://schemas.microsoft.com/office/word/2010/wordprocessingCanvas" xmlns:cx="http://schemas.microsoft.com/office/drawing/2014/chartex" xmlns:mc="http://schemas.openxmlformats.org/markup-compatibility/2006" xmlns:o="urn:schemas-microsoft-com:office:office" xmlns:r="http://schemas.openxmlformats.org/officeDocument/2006/relationships" xmlns:m="http://schemas.openxmlformats.org/officeDocument/2006/math" xmlns:v="urn:schemas-microsoft-com:vml" xmlns:wp14="http://schemas.microsoft.com/office/word/2010/wordprocessingDrawing" xmlns:wp="http://schemas.openxmlformats.org/drawingml/2006/wordprocessingDrawing" xmlns:w10="urn:schemas-microsoft-com:office:word" xmlns:w="http://schemas.openxmlformats.org/wordprocessingml/2006/main" xmlns:w14="http://schemas.microsoft.com/office/word/2010/wordml" xmlns:w15="http://schemas.microsoft.com/office/word/2012/wordml" xmlns:w16se="http://schemas.microsoft.com/office/word/2015/wordml/symex" xmlns:wpg="http://schemas.microsoft.com/office/word/2010/wordprocessingGroup" xmlns:wpi="http://schemas.microsoft.com/office/word/2010/wordprocessingInk" xmlns:wne="http://schemas.microsoft.com/office/word/2006/wordml" xmlns:wps="http://schemas.microsoft.com/office/word/2010/wordprocessingShape" mc:Ignorable="w14 w15 w16se wp14">
   <w:abstractNum w:abstractNumId="0" w15:restartNumberingAfterBreak="0">
     <w:nsid w:val="FFFFFF7C"/>
     <w:multiLevelType w:val="singleLevel"/>
@@ -5827,7 +6239,7 @@
 </file>
 
 <file path=word/styles.xml><?xml version="1.0" encoding="utf-8"?>
-<w:styles xmlns:mc="http://schemas.openxmlformats.org/markup-compatibility/2006" xmlns:r="http://schemas.openxmlformats.org/officeDocument/2006/relationships" xmlns:w="http://schemas.openxmlformats.org/wordprocessingml/2006/main" xmlns:w14="http://schemas.microsoft.com/office/word/2010/wordml" xmlns:w15="http://schemas.microsoft.com/office/word/2012/wordml" xmlns:w16cid="http://schemas.microsoft.com/office/word/2016/wordml/cid" xmlns:w16se="http://schemas.microsoft.com/office/word/2015/wordml/symex" mc:Ignorable="w14 w15 w16se w16cid">
+<w:styles xmlns:mc="http://schemas.openxmlformats.org/markup-compatibility/2006" xmlns:r="http://schemas.openxmlformats.org/officeDocument/2006/relationships" xmlns:w="http://schemas.openxmlformats.org/wordprocessingml/2006/main" xmlns:w14="http://schemas.microsoft.com/office/word/2010/wordml" xmlns:w15="http://schemas.microsoft.com/office/word/2012/wordml" xmlns:w16se="http://schemas.microsoft.com/office/word/2015/wordml/symex" mc:Ignorable="w14 w15 w16se">
   <w:docDefaults>
     <w:rPrDefault>
       <w:rPr>
@@ -5837,7 +6249,7 @@
     </w:rPrDefault>
     <w:pPrDefault/>
   </w:docDefaults>
-  <w:latentStyles w:defLockedState="0" w:defUIPriority="0" w:defSemiHidden="0" w:defUnhideWhenUsed="0" w:defQFormat="0" w:count="375">
+  <w:latentStyles w:defLockedState="0" w:defUIPriority="0" w:defSemiHidden="0" w:defUnhideWhenUsed="0" w:defQFormat="0" w:count="371">
     <w:lsdException w:name="Normal" w:qFormat="1"/>
     <w:lsdException w:name="heading 1" w:qFormat="1"/>
     <w:lsdException w:name="heading 2" w:qFormat="1"/>
@@ -5934,6 +6346,7 @@
     <w:lsdException w:name="HTML Sample" w:semiHidden="1" w:unhideWhenUsed="1"/>
     <w:lsdException w:name="HTML Typewriter" w:semiHidden="1" w:unhideWhenUsed="1"/>
     <w:lsdException w:name="HTML Variable" w:semiHidden="1" w:unhideWhenUsed="1"/>
+    <w:lsdException w:name="Normal Table" w:semiHidden="1" w:unhideWhenUsed="1"/>
     <w:lsdException w:name="annotation subject" w:semiHidden="1" w:unhideWhenUsed="1"/>
     <w:lsdException w:name="No List" w:semiHidden="1" w:unhideWhenUsed="1"/>
     <w:lsdException w:name="Outline List 1" w:semiHidden="1" w:unhideWhenUsed="1"/>
@@ -5977,8 +6390,10 @@
     <w:lsdException w:name="Table Elegant" w:semiHidden="1" w:unhideWhenUsed="1"/>
     <w:lsdException w:name="Table Professional" w:semiHidden="1" w:unhideWhenUsed="1"/>
     <w:lsdException w:name="Table Subtle 1" w:semiHidden="1" w:unhideWhenUsed="1"/>
+    <w:lsdException w:name="Table Subtle 2" w:semiHidden="1" w:unhideWhenUsed="1"/>
     <w:lsdException w:name="Table Web 1" w:semiHidden="1" w:unhideWhenUsed="1"/>
     <w:lsdException w:name="Table Web 2" w:semiHidden="1" w:unhideWhenUsed="1"/>
+    <w:lsdException w:name="Table Web 3" w:semiHidden="1" w:unhideWhenUsed="1"/>
     <w:lsdException w:name="Balloon Text" w:semiHidden="1" w:unhideWhenUsed="1"/>
     <w:lsdException w:name="Table Theme" w:semiHidden="1" w:unhideWhenUsed="1"/>
     <w:lsdException w:name="Placeholder Text" w:semiHidden="1" w:uiPriority="99"/>
@@ -6187,10 +6602,6 @@
     <w:lsdException w:name="List Table 5 Dark Accent 6" w:uiPriority="50"/>
     <w:lsdException w:name="List Table 6 Colorful Accent 6" w:uiPriority="51"/>
     <w:lsdException w:name="List Table 7 Colorful Accent 6" w:uiPriority="52"/>
-    <w:lsdException w:name="Mention" w:semiHidden="1" w:uiPriority="99" w:unhideWhenUsed="1"/>
-    <w:lsdException w:name="Smart Hyperlink" w:semiHidden="1" w:uiPriority="99" w:unhideWhenUsed="1"/>
-    <w:lsdException w:name="Hashtag" w:semiHidden="1" w:uiPriority="99" w:unhideWhenUsed="1"/>
-    <w:lsdException w:name="Unresolved Mention" w:semiHidden="1" w:uiPriority="99" w:unhideWhenUsed="1"/>
   </w:latentStyles>
   <w:style w:type="paragraph" w:default="1" w:styleId="Normal">
     <w:name w:val="Normal"/>
@@ -6357,6 +6768,17 @@
     <w:rPr>
       <w:color w:val="808080"/>
     </w:rPr>
+  </w:style>
+  <w:style w:type="paragraph" w:styleId="ListParagraph">
+    <w:name w:val="List Paragraph"/>
+    <w:basedOn w:val="Normal"/>
+    <w:uiPriority w:val="34"/>
+    <w:qFormat/>
+    <w:rsid w:val="00537169"/>
+    <w:pPr>
+      <w:ind w:left="720"/>
+      <w:contextualSpacing/>
+    </w:pPr>
   </w:style>
 </w:styles>
 </file>

</xml_diff>